<commit_message>
Until operator overload and Python problems.
</commit_message>
<xml_diff>
--- a/FP - C++ vs Python..docx
+++ b/FP - C++ vs Python..docx
@@ -62,6 +62,34 @@
     </w:p>
     <w:p>
       <w:pPr>
+        <w:ind w:firstLine="720"/>
+      </w:pPr>
+      <w:r>
+        <w:t xml:space="preserve">Nota: A lo largo del trabajo, se intentará hacer referencia principalmente a las funciones nativas de cada lenguaje, sin tener en cuenta librerías que puedan suplir las deficiencias del lenguaje. Esto aplica principalmente a C++, que tiene librerías como </w:t>
+      </w:r>
+      <w:proofErr w:type="spellStart"/>
+      <w:r>
+        <w:rPr>
+          <w:i/>
+          <w:iCs/>
+        </w:rPr>
+        <w:t>Boost</w:t>
+      </w:r>
+      <w:proofErr w:type="spellEnd"/>
+      <w:r>
+        <w:t xml:space="preserve"> que abarcan un gran número de funciones y algoritmos para trabajar con C++ de forma “</w:t>
+      </w:r>
+      <w:proofErr w:type="spellStart"/>
+      <w:r>
+        <w:t>pythónica</w:t>
+      </w:r>
+      <w:proofErr w:type="spellEnd"/>
+      <w:r>
+        <w:t>”.</w:t>
+      </w:r>
+    </w:p>
+    <w:p>
+      <w:pPr>
         <w:ind w:firstLine="0"/>
         <w:rPr>
           <w:b/>
@@ -153,17 +181,57 @@
       </w:pPr>
       <w:r>
         <w:rPr>
+          <w:color w:val="000000"/>
+        </w:rPr>
+        <w:tab/>
+        <w:t xml:space="preserve">¿Qué quiere decir esto? Esta expresión quiere decir que, a diferencia de la programación imperativa tradicional de C++, </w:t>
+      </w:r>
+      <w:r>
+        <w:rPr>
+          <w:color w:val="000000"/>
+        </w:rPr>
+        <w:t>se intenta describir a los problemas en términos de funciones, más que en términos de órdenes. Al paradigma FP se lo suele considerar como un paradigma declarativo, en el cual no se le explica a la computadora qué pasos debe seguir para resolver un problema, sino que se definen los parámetros del problema. Así, l</w:t>
+      </w:r>
+      <w:r>
+        <w:rPr>
+          <w:color w:val="000000"/>
+        </w:rPr>
+        <w:t>os programas se estructuran de forma que los pasos que se siguen son evaluaciones de funciones</w:t>
+      </w:r>
+      <w:r>
+        <w:rPr>
+          <w:color w:val="000000"/>
+        </w:rPr>
+        <w:t>, para las cuales el procesador tiene “una explicación” dada por el programador.</w:t>
+      </w:r>
+      <w:r>
+        <w:rPr>
+          <w:color w:val="000000"/>
+        </w:rPr>
+        <w:t xml:space="preserve"> Veamos un ejemplo:</w:t>
+      </w:r>
+    </w:p>
+    <w:p>
+      <w:pPr>
+        <w:ind w:firstLine="0"/>
+        <w:rPr>
+          <w:color w:val="000000"/>
+        </w:rPr>
+      </w:pPr>
+      <w:r>
+        <w:rPr>
           <w:noProof/>
           <w:color w:val="000000"/>
         </w:rPr>
+        <w:lastRenderedPageBreak/>
         <w:drawing>
-          <wp:anchor distT="0" distB="0" distL="114300" distR="114300" simplePos="0" relativeHeight="251658240" behindDoc="0" locked="0" layoutInCell="1" allowOverlap="1" wp14:anchorId="3200FAC8" wp14:editId="141E7A9A">
+          <wp:anchor distT="0" distB="0" distL="114300" distR="114300" simplePos="0" relativeHeight="251658240" behindDoc="0" locked="0" layoutInCell="1" allowOverlap="1" wp14:anchorId="3200FAC8" wp14:editId="7222A386">
             <wp:simplePos x="0" y="0"/>
             <wp:positionH relativeFrom="margin">
               <wp:align>center</wp:align>
             </wp:positionH>
             <wp:positionV relativeFrom="paragraph">
-              <wp:posOffset>1248410</wp:posOffset>
+              <wp:posOffset>5080</wp:posOffset>
             </wp:positionV>
             <wp:extent cx="3848100" cy="1943100"/>
             <wp:effectExtent l="0" t="0" r="0" b="0"/>
@@ -212,45 +280,6 @@
           </wp:anchor>
         </w:drawing>
       </w:r>
-      <w:r>
-        <w:rPr>
-          <w:color w:val="000000"/>
-        </w:rPr>
-        <w:tab/>
-        <w:t xml:space="preserve">¿Qué quiere decir esto? Esta expresión quiere decir que, a diferencia de la programación imperativa tradicional de C++, </w:t>
-      </w:r>
-      <w:r>
-        <w:rPr>
-          <w:color w:val="000000"/>
-        </w:rPr>
-        <w:t>se intenta describir a los problemas en términos de funciones, más que en términos de órdenes. Al paradigma FP se lo suele considerar como un paradigma declarativo, en el cual no se le explica a la computadora qué pasos debe seguir para resolver un problema, sino que se definen los parámetros del problema. Así, l</w:t>
-      </w:r>
-      <w:r>
-        <w:rPr>
-          <w:color w:val="000000"/>
-        </w:rPr>
-        <w:t>os programas se estructuran de forma que los pasos que se siguen son evaluaciones de funciones</w:t>
-      </w:r>
-      <w:r>
-        <w:rPr>
-          <w:color w:val="000000"/>
-        </w:rPr>
-        <w:t>, para las cuales el procesador tiene “una explicación” dada por el programador.</w:t>
-      </w:r>
-      <w:r>
-        <w:rPr>
-          <w:color w:val="000000"/>
-        </w:rPr>
-        <w:t xml:space="preserve"> Veamos un ejemplo:</w:t>
-      </w:r>
-    </w:p>
-    <w:p>
-      <w:pPr>
-        <w:ind w:firstLine="0"/>
-        <w:rPr>
-          <w:color w:val="000000"/>
-        </w:rPr>
-      </w:pPr>
     </w:p>
     <w:p>
       <w:pPr>
@@ -344,13 +373,7 @@
                               <w:jc w:val="center"/>
                             </w:pPr>
                             <w:r>
-                              <w:t>Figura 1:</w:t>
-                            </w:r>
-                            <w:r>
-                              <w:t xml:space="preserve"> </w:t>
-                            </w:r>
-                            <w:r>
-                              <w:t>Aplicación en C++ de la función factorial de forma imperativa y recursiva.</w:t>
+                              <w:t>Figura 1: Aplicación en C++ de la función factorial de forma imperativa y recursiva.</w:t>
                             </w:r>
                           </w:p>
                         </w:txbxContent>
@@ -385,13 +408,7 @@
                         <w:jc w:val="center"/>
                       </w:pPr>
                       <w:r>
-                        <w:t>Figura 1:</w:t>
-                      </w:r>
-                      <w:r>
-                        <w:t xml:space="preserve"> </w:t>
-                      </w:r>
-                      <w:r>
-                        <w:t>Aplicación en C++ de la función factorial de forma imperativa y recursiva.</w:t>
+                        <w:t>Figura 1: Aplicación en C++ de la función factorial de forma imperativa y recursiva.</w:t>
                       </w:r>
                     </w:p>
                   </w:txbxContent>
@@ -739,7 +756,11 @@
     </w:p>
     <w:p>
       <w:r>
-        <w:t xml:space="preserve">Siguiendo en principio estas reglas, se podría comenzar a escribir con el paradigma de FP código cada vez más corto, fácil de leer, manejable y con un mínimo de puntos propensos a errores. Al definir los problemas en términos de sí mismo, o en términos de evaluaciones de funciones que no modificarán su ambiente externo, </w:t>
+        <w:t xml:space="preserve">Siguiendo en principio estas reglas, se podría comenzar a escribir con el paradigma de FP código cada vez más corto, fácil de leer, manejable y con un mínimo de puntos propensos a errores. Al definir los </w:t>
+      </w:r>
+      <w:r>
+        <w:lastRenderedPageBreak/>
+        <w:t xml:space="preserve">problemas en términos de sí mismo, o en términos de evaluaciones de funciones que no modificarán su ambiente externo, </w:t>
       </w:r>
       <w:r>
         <w:t xml:space="preserve">la posibilidad de errores se minimiza y </w:t>
@@ -759,23 +780,19 @@
         <w:t>Por último, otro concepto clave que se necesitará conocer es el de funciones de orden superior (HOF, por las siglas en inglés). Éstas son funciones que reciben o devuelven otras funciones. Un ejemplo:</w:t>
       </w:r>
     </w:p>
-    <w:p/>
-    <w:p/>
-    <w:p/>
     <w:p>
       <w:r>
         <w:rPr>
           <w:noProof/>
         </w:rPr>
-        <w:lastRenderedPageBreak/>
         <w:drawing>
-          <wp:anchor distT="0" distB="0" distL="114300" distR="114300" simplePos="0" relativeHeight="251664384" behindDoc="0" locked="0" layoutInCell="1" allowOverlap="1" wp14:anchorId="04726D0F" wp14:editId="1D3A853F">
+          <wp:anchor distT="0" distB="0" distL="114300" distR="114300" simplePos="0" relativeHeight="251664384" behindDoc="0" locked="0" layoutInCell="1" allowOverlap="1" wp14:anchorId="04726D0F" wp14:editId="261F4F55">
             <wp:simplePos x="0" y="0"/>
             <wp:positionH relativeFrom="margin">
               <wp:align>center</wp:align>
             </wp:positionH>
             <wp:positionV relativeFrom="paragraph">
-              <wp:posOffset>0</wp:posOffset>
+              <wp:posOffset>1270</wp:posOffset>
             </wp:positionV>
             <wp:extent cx="4581525" cy="1130300"/>
             <wp:effectExtent l="0" t="0" r="9525" b="0"/>
@@ -827,6 +844,7 @@
     </w:p>
     <w:p/>
     <w:p/>
+    <w:p/>
     <w:p>
       <w:r>
         <w:rPr>
@@ -836,13 +854,13 @@
         <mc:AlternateContent>
           <mc:Choice Requires="wps">
             <w:drawing>
-              <wp:anchor distT="45720" distB="45720" distL="114300" distR="114300" simplePos="0" relativeHeight="251663360" behindDoc="0" locked="0" layoutInCell="1" allowOverlap="1" wp14:anchorId="7D3F3A41" wp14:editId="6EA25188">
+              <wp:anchor distT="45720" distB="45720" distL="114300" distR="114300" simplePos="0" relativeHeight="251663360" behindDoc="0" locked="0" layoutInCell="1" allowOverlap="1" wp14:anchorId="7D3F3A41" wp14:editId="0B64535C">
                 <wp:simplePos x="0" y="0"/>
                 <wp:positionH relativeFrom="margin">
                   <wp:align>center</wp:align>
                 </wp:positionH>
                 <wp:positionV relativeFrom="paragraph">
-                  <wp:posOffset>281940</wp:posOffset>
+                  <wp:posOffset>10160</wp:posOffset>
                 </wp:positionV>
                 <wp:extent cx="4710430" cy="273050"/>
                 <wp:effectExtent l="0" t="0" r="0" b="0"/>
@@ -879,19 +897,7 @@
                         <w:txbxContent>
                           <w:p>
                             <w:r>
-                              <w:t xml:space="preserve">Figura </w:t>
-                            </w:r>
-                            <w:r>
-                              <w:t>2</w:t>
-                            </w:r>
-                            <w:r>
-                              <w:t>:</w:t>
-                            </w:r>
-                            <w:r>
-                              <w:t xml:space="preserve"> </w:t>
-                            </w:r>
-                            <w:r>
-                              <w:t>Función en C++ que recibe como parámetro una función.</w:t>
+                              <w:t>Figura 2: Función en C++ que recibe como parámetro una función.</w:t>
                             </w:r>
                           </w:p>
                         </w:txbxContent>
@@ -913,24 +919,12 @@
           </mc:Choice>
           <mc:Fallback>
             <w:pict>
-              <v:shape w14:anchorId="7D3F3A41" id="_x0000_s1027" type="#_x0000_t202" style="position:absolute;left:0;text-align:left;margin-left:0;margin-top:22.2pt;width:370.9pt;height:21.5pt;z-index:251663360;visibility:visible;mso-wrap-style:square;mso-width-percent:0;mso-height-percent:0;mso-wrap-distance-left:9pt;mso-wrap-distance-top:3.6pt;mso-wrap-distance-right:9pt;mso-wrap-distance-bottom:3.6pt;mso-position-horizontal:center;mso-position-horizontal-relative:margin;mso-position-vertical:absolute;mso-position-vertical-relative:text;mso-width-percent:0;mso-height-percent:0;mso-width-relative:margin;mso-height-relative:margin;v-text-anchor:top" o:gfxdata="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" stroked="f">
+              <v:shape w14:anchorId="7D3F3A41" id="_x0000_s1027" type="#_x0000_t202" style="position:absolute;left:0;text-align:left;margin-left:0;margin-top:.8pt;width:370.9pt;height:21.5pt;z-index:251663360;visibility:visible;mso-wrap-style:square;mso-width-percent:0;mso-height-percent:0;mso-wrap-distance-left:9pt;mso-wrap-distance-top:3.6pt;mso-wrap-distance-right:9pt;mso-wrap-distance-bottom:3.6pt;mso-position-horizontal:center;mso-position-horizontal-relative:margin;mso-position-vertical:absolute;mso-position-vertical-relative:text;mso-width-percent:0;mso-height-percent:0;mso-width-relative:margin;mso-height-relative:margin;v-text-anchor:top" o:gfxdata="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" stroked="f">
                 <v:textbox>
                   <w:txbxContent>
                     <w:p>
                       <w:r>
-                        <w:t xml:space="preserve">Figura </w:t>
-                      </w:r>
-                      <w:r>
-                        <w:t>2</w:t>
-                      </w:r>
-                      <w:r>
-                        <w:t>:</w:t>
-                      </w:r>
-                      <w:r>
-                        <w:t xml:space="preserve"> </w:t>
-                      </w:r>
-                      <w:r>
-                        <w:t>Función en C++ que recibe como parámetro una función.</w:t>
+                        <w:t>Figura 2: Función en C++ que recibe como parámetro una función.</w:t>
                       </w:r>
                     </w:p>
                   </w:txbxContent>
@@ -942,7 +936,6 @@
         </mc:AlternateContent>
       </w:r>
     </w:p>
-    <w:p/>
     <w:p>
       <w:r>
         <w:t xml:space="preserve">En la Figura 2 se puede observar un </w:t>
@@ -1087,7 +1080,10 @@
     </w:p>
     <w:p>
       <w:r>
-        <w:t>Nota: en este trabajo se hará referencia a las expresiones lambda, soportadas por C++ y Python, como funciones lambda.</w:t>
+        <w:t>Nota: en este trabajo se hará</w:t>
+      </w:r>
+      <w:r>
+        <w:t xml:space="preserve"> uso indistinto de “funciones lambda” y “expresiones lambda”, aunque técnicamente las soportadas por Python y C++ son las últimas.</w:t>
       </w:r>
     </w:p>
     <w:p>
@@ -1111,13 +1107,7 @@
     </w:p>
     <w:p>
       <w:r>
-        <w:t xml:space="preserve">La sintaxis en C++ </w:t>
-      </w:r>
-      <w:r>
-        <w:t>consiste en</w:t>
-      </w:r>
-      <w:r>
-        <w:t>, principalmente, los siguientes aspectos:</w:t>
+        <w:t>La sintaxis en C++ consiste en, principalmente, los siguientes aspectos:</w:t>
       </w:r>
     </w:p>
     <w:p>
@@ -1170,6 +1160,7 @@
         <w:rPr>
           <w:lang w:val="en-US"/>
         </w:rPr>
+        <w:lastRenderedPageBreak/>
         <w:t xml:space="preserve">{ </w:t>
       </w:r>
       <w:r>
@@ -1371,16 +1362,7 @@
                         <w:txbxContent>
                           <w:p>
                             <w:r>
-                              <w:t xml:space="preserve">Figura </w:t>
-                            </w:r>
-                            <w:r>
-                              <w:t>3</w:t>
-                            </w:r>
-                            <w:r>
-                              <w:t>:</w:t>
-                            </w:r>
-                            <w:r>
-                              <w:t xml:space="preserve"> Ejemplo de expresiones lambda en C++.</w:t>
+                              <w:t>Figura 3: Ejemplo de expresiones lambda en C++.</w:t>
                             </w:r>
                           </w:p>
                         </w:txbxContent>
@@ -1407,16 +1389,7 @@
                   <w:txbxContent>
                     <w:p>
                       <w:r>
-                        <w:t xml:space="preserve">Figura </w:t>
-                      </w:r>
-                      <w:r>
-                        <w:t>3</w:t>
-                      </w:r>
-                      <w:r>
-                        <w:t>:</w:t>
-                      </w:r>
-                      <w:r>
-                        <w:t xml:space="preserve"> Ejemplo de expresiones lambda en C++.</w:t>
+                        <w:t>Figura 3: Ejemplo de expresiones lambda en C++.</w:t>
                       </w:r>
                     </w:p>
                   </w:txbxContent>
@@ -1459,7 +1432,13 @@
       </w:r>
       <w:proofErr w:type="spellEnd"/>
       <w:r>
-        <w:t xml:space="preserve"> escrito previamente, pero aplicado de dos formas distintas a dos vectores distintos. En una primera instancia, se lo aplica con una función tradicional, definida afuera del </w:t>
+        <w:t xml:space="preserve"> escrito </w:t>
+      </w:r>
+      <w:r>
+        <w:t>en la Figura 2</w:t>
+      </w:r>
+      <w:r>
+        <w:t xml:space="preserve">, pero aplicado de dos formas distintas a dos vectores distintos. En una primera instancia, se lo aplica con una función tradicional, definida afuera del </w:t>
       </w:r>
       <w:proofErr w:type="spellStart"/>
       <w:r>
@@ -1565,16 +1544,8 @@
           <w:sz w:val="24"/>
           <w:szCs w:val="24"/>
         </w:rPr>
-        <w:t>Python</w:t>
-      </w:r>
-      <w:r>
-        <w:rPr>
-          <w:b/>
-          <w:bCs/>
-          <w:sz w:val="24"/>
-          <w:szCs w:val="24"/>
-        </w:rPr>
-        <w:t>:</w:t>
+        <w:lastRenderedPageBreak/>
+        <w:t>Python:</w:t>
       </w:r>
     </w:p>
     <w:p>
@@ -1588,7 +1559,6 @@
         <w:rPr>
           <w:noProof/>
         </w:rPr>
-        <w:lastRenderedPageBreak/>
         <w:drawing>
           <wp:anchor distT="0" distB="0" distL="114300" distR="114300" simplePos="0" relativeHeight="251668480" behindDoc="0" locked="0" layoutInCell="1" allowOverlap="1" wp14:anchorId="7434595C" wp14:editId="5D72A927">
             <wp:simplePos x="0" y="0"/>
@@ -1703,19 +1673,7 @@
                         <w:txbxContent>
                           <w:p>
                             <w:r>
-                              <w:t xml:space="preserve">Figura </w:t>
-                            </w:r>
-                            <w:r>
-                              <w:t>4</w:t>
-                            </w:r>
-                            <w:r>
-                              <w:t xml:space="preserve">: Ejemplo de expresiones lambda en </w:t>
-                            </w:r>
-                            <w:r>
-                              <w:t>Python</w:t>
-                            </w:r>
-                            <w:r>
-                              <w:t>.</w:t>
+                              <w:t>Figura 4: Ejemplo de expresiones lambda en Python.</w:t>
                             </w:r>
                           </w:p>
                         </w:txbxContent>
@@ -1742,19 +1700,7 @@
                   <w:txbxContent>
                     <w:p>
                       <w:r>
-                        <w:t xml:space="preserve">Figura </w:t>
-                      </w:r>
-                      <w:r>
-                        <w:t>4</w:t>
-                      </w:r>
-                      <w:r>
-                        <w:t xml:space="preserve">: Ejemplo de expresiones lambda en </w:t>
-                      </w:r>
-                      <w:r>
-                        <w:t>Python</w:t>
-                      </w:r>
-                      <w:r>
-                        <w:t>.</w:t>
+                        <w:t>Figura 4: Ejemplo de expresiones lambda en Python.</w:t>
                       </w:r>
                     </w:p>
                   </w:txbxContent>
@@ -1793,7 +1739,17 @@
       </w:r>
       <w:proofErr w:type="spellEnd"/>
       <w:r>
-        <w:t xml:space="preserve"> usada en C++, donde se le brinda una función y un iterable. Devuelve un iterable del tipo </w:t>
+        <w:rPr>
+          <w:i/>
+          <w:iCs/>
+        </w:rPr>
+        <w:t xml:space="preserve"> </w:t>
+      </w:r>
+      <w:r>
+        <w:t>de la Figura 2,</w:t>
+      </w:r>
+      <w:r>
+        <w:t xml:space="preserve"> donde se le brinda una función y un iterable. Devuelve un iterable del tipo </w:t>
       </w:r>
       <w:proofErr w:type="spellStart"/>
       <w:r>
@@ -1881,9 +1837,6 @@
         </w:rPr>
       </w:pPr>
       <w:r>
-        <w:tab/>
-      </w:r>
-      <w:r>
         <w:rPr>
           <w:b/>
           <w:bCs/>
@@ -1904,21 +1857,35 @@
       </w:r>
     </w:p>
     <w:p>
+      <w:pPr>
+        <w:rPr>
+          <w:b/>
+          <w:bCs/>
+          <w:sz w:val="24"/>
+          <w:szCs w:val="24"/>
+          <w:u w:val="single"/>
+        </w:rPr>
+      </w:pPr>
+      <w:r>
+        <w:t>Se vio que tanto C++ como Python tienen expresiones lambda, cada lenguaje con su sintaxis propia. Pero ¿qué diferencias hay entre ellas? Por un lado, veamos el siguiente ejemplo en Python:</w:t>
+      </w:r>
+    </w:p>
+    <w:p>
       <w:r>
         <w:rPr>
           <w:noProof/>
         </w:rPr>
         <w:drawing>
-          <wp:anchor distT="0" distB="0" distL="114300" distR="114300" simplePos="0" relativeHeight="251671552" behindDoc="0" locked="0" layoutInCell="1" allowOverlap="1" wp14:anchorId="51F44E4F" wp14:editId="0DC667AE">
+          <wp:anchor distT="0" distB="0" distL="114300" distR="114300" simplePos="0" relativeHeight="251687936" behindDoc="0" locked="0" layoutInCell="1" allowOverlap="1" wp14:anchorId="6604A85C" wp14:editId="3215BE70">
             <wp:simplePos x="0" y="0"/>
             <wp:positionH relativeFrom="margin">
-              <wp:align>center</wp:align>
+              <wp:align>left</wp:align>
             </wp:positionH>
             <wp:positionV relativeFrom="paragraph">
-              <wp:posOffset>386080</wp:posOffset>
+              <wp:posOffset>-2540</wp:posOffset>
             </wp:positionV>
-            <wp:extent cx="5816600" cy="2841625"/>
-            <wp:effectExtent l="0" t="0" r="0" b="0"/>
+            <wp:extent cx="4908550" cy="2400300"/>
+            <wp:effectExtent l="0" t="0" r="6350" b="0"/>
             <wp:wrapSquare wrapText="bothSides"/>
             <wp:docPr id="10" name="Imagen 10" descr="Captura de pantalla de computadora&#10;&#10;Descripción generada automáticamente"/>
             <wp:cNvGraphicFramePr>
@@ -1932,7 +1899,7 @@
                     <pic:cNvPicPr/>
                   </pic:nvPicPr>
                   <pic:blipFill>
-                    <a:blip r:embed="rId12">
+                    <a:blip r:embed="rId12" cstate="print">
                       <a:extLst>
                         <a:ext uri="{28A0092B-C50C-407E-A947-70E740481C1C}">
                           <a14:useLocalDpi xmlns:a14="http://schemas.microsoft.com/office/drawing/2010/main" val="0"/>
@@ -1946,7 +1913,7 @@
                   <pic:spPr>
                     <a:xfrm>
                       <a:off x="0" y="0"/>
-                      <a:ext cx="5816600" cy="2841625"/>
+                      <a:ext cx="4908550" cy="2400300"/>
                     </a:xfrm>
                     <a:prstGeom prst="rect">
                       <a:avLst/>
@@ -1964,6 +1931,8 @@
           </wp:anchor>
         </w:drawing>
       </w:r>
+    </w:p>
+    <w:p>
       <w:r>
         <w:rPr>
           <w:noProof/>
@@ -1972,16 +1941,16 @@
         <mc:AlternateContent>
           <mc:Choice Requires="wps">
             <w:drawing>
-              <wp:anchor distT="45720" distB="45720" distL="114300" distR="114300" simplePos="0" relativeHeight="251673600" behindDoc="0" locked="0" layoutInCell="1" allowOverlap="1" wp14:anchorId="49337479" wp14:editId="1E2FBFA7">
+              <wp:anchor distT="45720" distB="45720" distL="114300" distR="114300" simplePos="0" relativeHeight="251657215" behindDoc="0" locked="0" layoutInCell="1" allowOverlap="1" wp14:anchorId="4F405A7A" wp14:editId="744E2647">
                 <wp:simplePos x="0" y="0"/>
                 <wp:positionH relativeFrom="margin">
-                  <wp:posOffset>1003300</wp:posOffset>
+                  <wp:align>right</wp:align>
                 </wp:positionH>
                 <wp:positionV relativeFrom="paragraph">
-                  <wp:posOffset>3256280</wp:posOffset>
+                  <wp:posOffset>353695</wp:posOffset>
                 </wp:positionV>
-                <wp:extent cx="3937000" cy="279400"/>
-                <wp:effectExtent l="0" t="0" r="6350" b="6350"/>
+                <wp:extent cx="1130300" cy="1397000"/>
+                <wp:effectExtent l="0" t="0" r="0" b="0"/>
                 <wp:wrapSquare wrapText="bothSides"/>
                 <wp:docPr id="12" name="Cuadro de texto 2"/>
                 <wp:cNvGraphicFramePr>
@@ -1996,7 +1965,7 @@
                       <wps:spPr bwMode="auto">
                         <a:xfrm>
                           <a:off x="0" y="0"/>
-                          <a:ext cx="3937000" cy="279400"/>
+                          <a:ext cx="1130300" cy="1397000"/>
                         </a:xfrm>
                         <a:prstGeom prst="rect">
                           <a:avLst/>
@@ -2016,21 +1985,10 @@
                           <w:p>
                             <w:pPr>
                               <w:ind w:firstLine="0"/>
+                              <w:jc w:val="center"/>
                             </w:pPr>
                             <w:r>
-                              <w:t xml:space="preserve">Figura </w:t>
-                            </w:r>
-                            <w:r>
-                              <w:t>5</w:t>
-                            </w:r>
-                            <w:r>
-                              <w:t xml:space="preserve">: Ejemplo </w:t>
-                            </w:r>
-                            <w:r>
-                              <w:t>de valores por referencia en l</w:t>
-                            </w:r>
-                            <w:r>
-                              <w:t>ambda en Python.</w:t>
+                              <w:t>Figura 5: Ejemplo de valores por referencia en lambda en Python.</w:t>
                             </w:r>
                           </w:p>
                         </w:txbxContent>
@@ -2052,27 +2010,16 @@
           </mc:Choice>
           <mc:Fallback>
             <w:pict>
-              <v:shape w14:anchorId="49337479" id="_x0000_s1030" type="#_x0000_t202" style="position:absolute;left:0;text-align:left;margin-left:79pt;margin-top:256.4pt;width:310pt;height:22pt;z-index:251673600;visibility:visible;mso-wrap-style:square;mso-width-percent:0;mso-height-percent:0;mso-wrap-distance-left:9pt;mso-wrap-distance-top:3.6pt;mso-wrap-distance-right:9pt;mso-wrap-distance-bottom:3.6pt;mso-position-horizontal:absolute;mso-position-horizontal-relative:margin;mso-position-vertical:absolute;mso-position-vertical-relative:text;mso-width-percent:0;mso-height-percent:0;mso-width-relative:margin;mso-height-relative:margin;v-text-anchor:top" o:gfxdata="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" stroked="f">
+              <v:shape w14:anchorId="4F405A7A" id="_x0000_s1030" type="#_x0000_t202" style="position:absolute;left:0;text-align:left;margin-left:37.8pt;margin-top:27.85pt;width:89pt;height:110pt;z-index:251657215;visibility:visible;mso-wrap-style:square;mso-width-percent:0;mso-height-percent:0;mso-wrap-distance-left:9pt;mso-wrap-distance-top:3.6pt;mso-wrap-distance-right:9pt;mso-wrap-distance-bottom:3.6pt;mso-position-horizontal:right;mso-position-horizontal-relative:margin;mso-position-vertical:absolute;mso-position-vertical-relative:text;mso-width-percent:0;mso-height-percent:0;mso-width-relative:margin;mso-height-relative:margin;v-text-anchor:top" o:gfxdata="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" stroked="f">
                 <v:textbox>
                   <w:txbxContent>
                     <w:p>
                       <w:pPr>
                         <w:ind w:firstLine="0"/>
+                        <w:jc w:val="center"/>
                       </w:pPr>
                       <w:r>
-                        <w:t xml:space="preserve">Figura </w:t>
-                      </w:r>
-                      <w:r>
-                        <w:t>5</w:t>
-                      </w:r>
-                      <w:r>
-                        <w:t xml:space="preserve">: Ejemplo </w:t>
-                      </w:r>
-                      <w:r>
-                        <w:t>de valores por referencia en l</w:t>
-                      </w:r>
-                      <w:r>
-                        <w:t>ambda en Python.</w:t>
+                        <w:t>Figura 5: Ejemplo de valores por referencia en lambda en Python.</w:t>
                       </w:r>
                     </w:p>
                   </w:txbxContent>
@@ -2083,25 +2030,8 @@
           </mc:Fallback>
         </mc:AlternateContent>
       </w:r>
-      <w:r>
-        <w:rPr>
-          <w:sz w:val="24"/>
-          <w:szCs w:val="24"/>
-        </w:rPr>
-        <w:tab/>
-      </w:r>
-      <w:r>
-        <w:t>Se vio que tanto C++ como Python tienen expresiones lambda, cada lenguaje con su sintaxis propia. Pero ¿qué diferencias hay entre ellas?</w:t>
-      </w:r>
-      <w:r>
-        <w:t xml:space="preserve"> Por un lado, veamos el siguiente ejemplo en Python:</w:t>
-      </w:r>
-    </w:p>
-    <w:p>
-      <w:pPr>
-        <w:ind w:firstLine="0"/>
-      </w:pPr>
-    </w:p>
+    </w:p>
+    <w:p/>
     <w:p>
       <w:r>
         <w:lastRenderedPageBreak/>
@@ -2305,25 +2235,7 @@
                               <w:ind w:firstLine="0"/>
                             </w:pPr>
                             <w:r>
-                              <w:t xml:space="preserve">Figura </w:t>
-                            </w:r>
-                            <w:r>
-                              <w:t>6</w:t>
-                            </w:r>
-                            <w:r>
-                              <w:t>: Ejemplo de valores por</w:t>
-                            </w:r>
-                            <w:r>
-                              <w:t xml:space="preserve"> valor y</w:t>
-                            </w:r>
-                            <w:r>
-                              <w:t xml:space="preserve"> referencia en lambda en </w:t>
-                            </w:r>
-                            <w:r>
-                              <w:t>C++</w:t>
-                            </w:r>
-                            <w:r>
-                              <w:t>.</w:t>
+                              <w:t>Figura 6: Ejemplo de valores por valor y referencia en lambda en C++.</w:t>
                             </w:r>
                           </w:p>
                         </w:txbxContent>
@@ -2353,25 +2265,7 @@
                         <w:ind w:firstLine="0"/>
                       </w:pPr>
                       <w:r>
-                        <w:t xml:space="preserve">Figura </w:t>
-                      </w:r>
-                      <w:r>
-                        <w:t>6</w:t>
-                      </w:r>
-                      <w:r>
-                        <w:t>: Ejemplo de valores por</w:t>
-                      </w:r>
-                      <w:r>
-                        <w:t xml:space="preserve"> valor y</w:t>
-                      </w:r>
-                      <w:r>
-                        <w:t xml:space="preserve"> referencia en lambda en </w:t>
-                      </w:r>
-                      <w:r>
-                        <w:t>C++</w:t>
-                      </w:r>
-                      <w:r>
-                        <w:t>.</w:t>
+                        <w:t>Figura 6: Ejemplo de valores por valor y referencia en lambda en C++.</w:t>
                       </w:r>
                     </w:p>
                   </w:txbxContent>
@@ -2590,19 +2484,7 @@
                               <w:jc w:val="center"/>
                             </w:pPr>
                             <w:r>
-                              <w:t xml:space="preserve">Figura </w:t>
-                            </w:r>
-                            <w:r>
-                              <w:t>7</w:t>
-                            </w:r>
-                            <w:r>
-                              <w:t xml:space="preserve">: Ejemplo de </w:t>
-                            </w:r>
-                            <w:r>
-                              <w:t>programación imperativa</w:t>
-                            </w:r>
-                            <w:r>
-                              <w:t xml:space="preserve"> en lambda en C++.</w:t>
+                              <w:t>Figura 7: Ejemplo de programación imperativa en lambda en C++.</w:t>
                             </w:r>
                           </w:p>
                         </w:txbxContent>
@@ -2633,19 +2515,7 @@
                         <w:jc w:val="center"/>
                       </w:pPr>
                       <w:r>
-                        <w:t xml:space="preserve">Figura </w:t>
-                      </w:r>
-                      <w:r>
-                        <w:t>7</w:t>
-                      </w:r>
-                      <w:r>
-                        <w:t xml:space="preserve">: Ejemplo de </w:t>
-                      </w:r>
-                      <w:r>
-                        <w:t>programación imperativa</w:t>
-                      </w:r>
-                      <w:r>
-                        <w:t xml:space="preserve"> en lambda en C++.</w:t>
+                        <w:t>Figura 7: Ejemplo de programación imperativa en lambda en C++.</w:t>
                       </w:r>
                     </w:p>
                   </w:txbxContent>
@@ -2719,8 +2589,6 @@
     <w:p/>
     <w:p/>
     <w:p/>
-    <w:p/>
-    <w:p/>
     <w:p>
       <w:r>
         <w:rPr>
@@ -2728,7 +2596,7 @@
         </w:rPr>
         <w:lastRenderedPageBreak/>
         <w:drawing>
-          <wp:anchor distT="0" distB="0" distL="114300" distR="114300" simplePos="0" relativeHeight="251680768" behindDoc="0" locked="0" layoutInCell="1" allowOverlap="1" wp14:anchorId="7BCF484E" wp14:editId="62A51588">
+          <wp:anchor distT="0" distB="0" distL="114300" distR="114300" simplePos="0" relativeHeight="251680768" behindDoc="0" locked="0" layoutInCell="1" allowOverlap="1" wp14:anchorId="7BCF484E" wp14:editId="3751AD2D">
             <wp:simplePos x="0" y="0"/>
             <wp:positionH relativeFrom="margin">
               <wp:align>center</wp:align>
@@ -2736,7 +2604,7 @@
             <wp:positionV relativeFrom="paragraph">
               <wp:posOffset>0</wp:posOffset>
             </wp:positionV>
-            <wp:extent cx="4013406" cy="2260716"/>
+            <wp:extent cx="4013200" cy="2260600"/>
             <wp:effectExtent l="0" t="0" r="6350" b="6350"/>
             <wp:wrapSquare wrapText="bothSides"/>
             <wp:docPr id="17" name="Imagen 17" descr="Imagen que contiene pantalla, monitor, teléfono, celular&#10;&#10;Descripción generada automáticamente"/>
@@ -2765,7 +2633,7 @@
                   <pic:spPr>
                     <a:xfrm>
                       <a:off x="0" y="0"/>
-                      <a:ext cx="4013406" cy="2260716"/>
+                      <a:ext cx="4013200" cy="2260600"/>
                     </a:xfrm>
                     <a:prstGeom prst="rect">
                       <a:avLst/>
@@ -2799,13 +2667,13 @@
         <mc:AlternateContent>
           <mc:Choice Requires="wps">
             <w:drawing>
-              <wp:anchor distT="45720" distB="45720" distL="114300" distR="114300" simplePos="0" relativeHeight="251682816" behindDoc="0" locked="0" layoutInCell="1" allowOverlap="1" wp14:anchorId="0A371480" wp14:editId="22EACC15">
+              <wp:anchor distT="45720" distB="45720" distL="114300" distR="114300" simplePos="0" relativeHeight="251682816" behindDoc="0" locked="0" layoutInCell="1" allowOverlap="1" wp14:anchorId="0A371480" wp14:editId="2F4272BE">
                 <wp:simplePos x="0" y="0"/>
                 <wp:positionH relativeFrom="margin">
                   <wp:align>center</wp:align>
                 </wp:positionH>
                 <wp:positionV relativeFrom="paragraph">
-                  <wp:posOffset>179705</wp:posOffset>
+                  <wp:posOffset>187325</wp:posOffset>
                 </wp:positionV>
                 <wp:extent cx="4292600" cy="279400"/>
                 <wp:effectExtent l="0" t="0" r="0" b="6350"/>
@@ -2846,19 +2714,7 @@
                               <w:jc w:val="center"/>
                             </w:pPr>
                             <w:r>
-                              <w:t xml:space="preserve">Figura </w:t>
-                            </w:r>
-                            <w:r>
-                              <w:t>8</w:t>
-                            </w:r>
-                            <w:r>
-                              <w:t xml:space="preserve">: Ejemplo de </w:t>
-                            </w:r>
-                            <w:r>
-                              <w:t>lambda aplicada a varios tipos de dato en Python</w:t>
-                            </w:r>
-                            <w:r>
-                              <w:t>.</w:t>
+                              <w:t>Figura 8: Ejemplo de lambda aplicada a varios tipos de dato en Python.</w:t>
                             </w:r>
                           </w:p>
                         </w:txbxContent>
@@ -2880,7 +2736,7 @@
           </mc:Choice>
           <mc:Fallback>
             <w:pict>
-              <v:shape w14:anchorId="0A371480" id="_x0000_s1033" type="#_x0000_t202" style="position:absolute;left:0;text-align:left;margin-left:0;margin-top:14.15pt;width:338pt;height:22pt;z-index:251682816;visibility:visible;mso-wrap-style:square;mso-width-percent:0;mso-height-percent:0;mso-wrap-distance-left:9pt;mso-wrap-distance-top:3.6pt;mso-wrap-distance-right:9pt;mso-wrap-distance-bottom:3.6pt;mso-position-horizontal:center;mso-position-horizontal-relative:margin;mso-position-vertical:absolute;mso-position-vertical-relative:text;mso-width-percent:0;mso-height-percent:0;mso-width-relative:margin;mso-height-relative:margin;v-text-anchor:top" o:gfxdata="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" stroked="f">
+              <v:shape w14:anchorId="0A371480" id="_x0000_s1033" type="#_x0000_t202" style="position:absolute;left:0;text-align:left;margin-left:0;margin-top:14.75pt;width:338pt;height:22pt;z-index:251682816;visibility:visible;mso-wrap-style:square;mso-width-percent:0;mso-height-percent:0;mso-wrap-distance-left:9pt;mso-wrap-distance-top:3.6pt;mso-wrap-distance-right:9pt;mso-wrap-distance-bottom:3.6pt;mso-position-horizontal:center;mso-position-horizontal-relative:margin;mso-position-vertical:absolute;mso-position-vertical-relative:text;mso-width-percent:0;mso-height-percent:0;mso-width-relative:margin;mso-height-relative:margin;v-text-anchor:top" o:gfxdata="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" stroked="f">
                 <v:textbox>
                   <w:txbxContent>
                     <w:p>
@@ -2889,19 +2745,7 @@
                         <w:jc w:val="center"/>
                       </w:pPr>
                       <w:r>
-                        <w:t xml:space="preserve">Figura </w:t>
-                      </w:r>
-                      <w:r>
-                        <w:t>8</w:t>
-                      </w:r>
-                      <w:r>
-                        <w:t xml:space="preserve">: Ejemplo de </w:t>
-                      </w:r>
-                      <w:r>
-                        <w:t>lambda aplicada a varios tipos de dato en Python</w:t>
-                      </w:r>
-                      <w:r>
-                        <w:t>.</w:t>
+                        <w:t>Figura 8: Ejemplo de lambda aplicada a varios tipos de dato en Python.</w:t>
                       </w:r>
                     </w:p>
                   </w:txbxContent>
@@ -3039,8 +2883,13 @@
           <w:sz w:val="24"/>
           <w:szCs w:val="24"/>
         </w:rPr>
-        <w:t>C</w:t>
-      </w:r>
+        <w:t>C++:</w:t>
+      </w:r>
+    </w:p>
+    <w:p>
+      <w:pPr>
+        <w:ind w:firstLine="0"/>
+      </w:pPr>
       <w:r>
         <w:rPr>
           <w:b/>
@@ -3048,22 +2897,143 @@
           <w:sz w:val="24"/>
           <w:szCs w:val="24"/>
         </w:rPr>
-        <w:t>++</w:t>
-      </w:r>
-      <w:r>
+        <w:tab/>
+      </w:r>
+      <w:r>
+        <w:t xml:space="preserve">La comprensión no es una característica nativa de C++. Si bien hay librerías </w:t>
+      </w:r>
+      <w:r>
+        <w:rPr>
+          <w:i/>
+          <w:iCs/>
+        </w:rPr>
+        <w:t xml:space="preserve">open </w:t>
+      </w:r>
+      <w:proofErr w:type="spellStart"/>
+      <w:r>
+        <w:rPr>
+          <w:i/>
+          <w:iCs/>
+        </w:rPr>
+        <w:t>source</w:t>
+      </w:r>
+      <w:proofErr w:type="spellEnd"/>
+      <w:r>
+        <w:t xml:space="preserve"> que intentan recrearla, principalmente a partir del uso de la librería </w:t>
+      </w:r>
+      <w:proofErr w:type="spellStart"/>
+      <w:proofErr w:type="gramStart"/>
+      <w:r>
+        <w:rPr>
+          <w:i/>
+          <w:iCs/>
+        </w:rPr>
+        <w:t>Boost</w:t>
+      </w:r>
+      <w:proofErr w:type="spellEnd"/>
+      <w:r>
+        <w:rPr>
+          <w:i/>
+          <w:iCs/>
+        </w:rPr>
+        <w:t>::</w:t>
+      </w:r>
+      <w:proofErr w:type="gramEnd"/>
+      <w:r>
+        <w:rPr>
+          <w:i/>
+          <w:iCs/>
+        </w:rPr>
+        <w:t>Phoenix</w:t>
+      </w:r>
+      <w:r>
+        <w:rPr>
+          <w:rStyle w:val="Refdenotaalpie"/>
+          <w:i/>
+          <w:iCs/>
+        </w:rPr>
+        <w:footnoteReference w:id="3"/>
+      </w:r>
+      <w:r>
+        <w:rPr>
+          <w:i/>
+          <w:iCs/>
+        </w:rPr>
+        <w:t xml:space="preserve"> o range_v3</w:t>
+      </w:r>
+      <w:r>
+        <w:rPr>
+          <w:i/>
+          <w:iCs/>
+        </w:rPr>
+        <w:t xml:space="preserve"> </w:t>
+      </w:r>
+      <w:r>
+        <w:t xml:space="preserve">(que luego dio lugar a C++20 </w:t>
+      </w:r>
+      <w:proofErr w:type="spellStart"/>
+      <w:r>
+        <w:rPr>
+          <w:i/>
+          <w:iCs/>
+        </w:rPr>
+        <w:t>Ranges</w:t>
+      </w:r>
+      <w:proofErr w:type="spellEnd"/>
+      <w:r>
+        <w:t>)</w:t>
+      </w:r>
+      <w:r>
+        <w:rPr>
+          <w:rStyle w:val="Refdenotaalpie"/>
+        </w:rPr>
+        <w:footnoteReference w:id="4"/>
+      </w:r>
+      <w:r>
+        <w:t xml:space="preserve"> y algoritmos como </w:t>
+      </w:r>
+      <w:proofErr w:type="spellStart"/>
+      <w:r>
+        <w:rPr>
+          <w:i/>
+          <w:iCs/>
+        </w:rPr>
+        <w:t>transform</w:t>
+      </w:r>
+      <w:proofErr w:type="spellEnd"/>
+      <w:r>
+        <w:t xml:space="preserve"> o </w:t>
+      </w:r>
+      <w:proofErr w:type="spellStart"/>
+      <w:r>
+        <w:rPr>
+          <w:i/>
+          <w:iCs/>
+        </w:rPr>
+        <w:t>for_each</w:t>
+      </w:r>
+      <w:proofErr w:type="spellEnd"/>
+      <w:r>
+        <w:t xml:space="preserve">, no se tocará el tema por irse del alcance de la monografía. Pero resulta relevante mencionar al menos su </w:t>
+      </w:r>
+      <w:r>
+        <w:t>existencia, la cual no se está pasando por alto.</w:t>
+      </w:r>
+    </w:p>
+    <w:p>
+      <w:pPr>
+        <w:ind w:firstLine="0"/>
         <w:rPr>
           <w:b/>
           <w:bCs/>
           <w:sz w:val="24"/>
           <w:szCs w:val="24"/>
         </w:rPr>
-        <w:t>:</w:t>
-      </w:r>
-    </w:p>
-    <w:p>
-      <w:pPr>
-        <w:ind w:firstLine="0"/>
-      </w:pPr>
+      </w:pPr>
+      <w:r>
+        <w:lastRenderedPageBreak/>
+        <w:tab/>
+      </w:r>
       <w:r>
         <w:rPr>
           <w:b/>
@@ -3071,90 +3041,26 @@
           <w:sz w:val="24"/>
           <w:szCs w:val="24"/>
         </w:rPr>
-        <w:tab/>
-      </w:r>
-      <w:r>
-        <w:t xml:space="preserve">La comprensión no es una característica nativa de C++. Si bien hay librerías </w:t>
-      </w:r>
-      <w:r>
-        <w:rPr>
-          <w:i/>
-          <w:iCs/>
-        </w:rPr>
-        <w:t xml:space="preserve">open </w:t>
-      </w:r>
-      <w:proofErr w:type="spellStart"/>
-      <w:r>
-        <w:rPr>
-          <w:i/>
-          <w:iCs/>
-        </w:rPr>
-        <w:t>source</w:t>
-      </w:r>
-      <w:proofErr w:type="spellEnd"/>
-      <w:r>
-        <w:t xml:space="preserve"> que intentan recrearla, principalmente a partir del uso de la librería </w:t>
-      </w:r>
-      <w:proofErr w:type="spellStart"/>
-      <w:r>
-        <w:rPr>
-          <w:i/>
-          <w:iCs/>
-        </w:rPr>
-        <w:t>Boost</w:t>
-      </w:r>
-      <w:proofErr w:type="spellEnd"/>
-      <w:r>
-        <w:rPr>
-          <w:i/>
-          <w:iCs/>
-        </w:rPr>
-        <w:t xml:space="preserve"> o range_v3</w:t>
-      </w:r>
-      <w:r>
-        <w:t xml:space="preserve"> y algoritmos como </w:t>
-      </w:r>
-      <w:proofErr w:type="spellStart"/>
-      <w:r>
-        <w:rPr>
-          <w:i/>
-          <w:iCs/>
-        </w:rPr>
-        <w:t>transform</w:t>
-      </w:r>
-      <w:proofErr w:type="spellEnd"/>
-      <w:r>
-        <w:t xml:space="preserve"> o </w:t>
-      </w:r>
-      <w:proofErr w:type="spellStart"/>
-      <w:r>
-        <w:rPr>
-          <w:i/>
-          <w:iCs/>
-        </w:rPr>
-        <w:t>for_each</w:t>
-      </w:r>
-      <w:proofErr w:type="spellEnd"/>
-      <w:r>
-        <w:t xml:space="preserve">, no se tocará el tema por irse del alcance de la monografía. Pero resulta relevante mencionar al menos su </w:t>
-      </w:r>
-      <w:r>
-        <w:t>existencia, la cual no se está pasando por alto.</w:t>
-      </w:r>
-    </w:p>
-    <w:p>
-      <w:pPr>
-        <w:ind w:firstLine="0"/>
+        <w:t>Python</w:t>
+      </w:r>
+      <w:r>
         <w:rPr>
           <w:b/>
           <w:bCs/>
           <w:sz w:val="24"/>
           <w:szCs w:val="24"/>
         </w:rPr>
-      </w:pPr>
-      <w:r>
-        <w:tab/>
-      </w:r>
+        <w:t>:</w:t>
+      </w:r>
+    </w:p>
+    <w:p>
+      <w:pPr>
+        <w:ind w:firstLine="0"/>
+        <w:rPr>
+          <w:sz w:val="24"/>
+          <w:szCs w:val="24"/>
+        </w:rPr>
+      </w:pPr>
       <w:r>
         <w:rPr>
           <w:b/>
@@ -3162,92 +3068,76 @@
           <w:sz w:val="24"/>
           <w:szCs w:val="24"/>
         </w:rPr>
-        <w:t>Python</w:t>
-      </w:r>
-      <w:r>
-        <w:rPr>
-          <w:b/>
-          <w:bCs/>
+        <w:tab/>
+      </w:r>
+      <w:r>
+        <w:rPr>
           <w:sz w:val="24"/>
           <w:szCs w:val="24"/>
         </w:rPr>
-        <w:t>:</w:t>
-      </w:r>
-    </w:p>
-    <w:p>
-      <w:pPr>
-        <w:ind w:firstLine="0"/>
-        <w:rPr>
+        <w:t xml:space="preserve">En Python, por otro lado, la comprensión es moneda de uso corriente. Al ser un lenguaje orientado principalmente a </w:t>
+      </w:r>
+      <w:r>
+        <w:rPr>
+          <w:i/>
+          <w:iCs/>
           <w:sz w:val="24"/>
           <w:szCs w:val="24"/>
         </w:rPr>
-      </w:pPr>
-      <w:r>
-        <w:rPr>
-          <w:b/>
-          <w:bCs/>
+        <w:t xml:space="preserve">Data </w:t>
+      </w:r>
+      <w:proofErr w:type="spellStart"/>
+      <w:r>
+        <w:rPr>
+          <w:i/>
+          <w:iCs/>
           <w:sz w:val="24"/>
           <w:szCs w:val="24"/>
         </w:rPr>
-        <w:lastRenderedPageBreak/>
-        <w:tab/>
-      </w:r>
+        <w:t>Science</w:t>
+      </w:r>
+      <w:proofErr w:type="spellEnd"/>
       <w:r>
         <w:rPr>
           <w:sz w:val="24"/>
           <w:szCs w:val="24"/>
         </w:rPr>
-        <w:t xml:space="preserve">En Python, por otro lado, la comprensión es moneda de uso corriente. Al ser un lenguaje orientado principalmente a </w:t>
-      </w:r>
-      <w:r>
-        <w:rPr>
-          <w:i/>
-          <w:iCs/>
+        <w:t xml:space="preserve">, Python está preparado para trabajar con grandes cantidades de datos. En ese proceso, generalmente se busca convertir esos datos de un formato a otro, </w:t>
+      </w:r>
+      <w:r>
+        <w:rPr>
           <w:sz w:val="24"/>
           <w:szCs w:val="24"/>
         </w:rPr>
-        <w:t xml:space="preserve">Data </w:t>
-      </w:r>
-      <w:proofErr w:type="spellStart"/>
-      <w:r>
-        <w:rPr>
-          <w:i/>
-          <w:iCs/>
+        <w:t>generalmente aplicándoles en medio alguna función,</w:t>
+      </w:r>
+      <w:r>
+        <w:rPr>
           <w:sz w:val="24"/>
           <w:szCs w:val="24"/>
         </w:rPr>
-        <w:t>Science</w:t>
-      </w:r>
-      <w:proofErr w:type="spellEnd"/>
+        <w:t xml:space="preserve"> y guardarlo rápidamente en otra lista</w:t>
+      </w:r>
       <w:r>
         <w:rPr>
           <w:sz w:val="24"/>
           <w:szCs w:val="24"/>
         </w:rPr>
-        <w:t xml:space="preserve">, Python está preparado para trabajar con grandes cantidades de datos. En ese proceso, generalmente se busca convertir esos datos de un formato a otro, o aplicarles alguna función y guardarlo rápidamente en otra lista, sin necesidad de </w:t>
+        <w:t>. Para evitar crear funciones extra,</w:t>
       </w:r>
       <w:r>
         <w:rPr>
           <w:sz w:val="24"/>
           <w:szCs w:val="24"/>
         </w:rPr>
-        <w:t xml:space="preserve">crear una función aparte y hacer un </w:t>
-      </w:r>
-      <w:proofErr w:type="spellStart"/>
+        <w:t xml:space="preserve"> listas vacías e iteraciones innecesarias, se utiliza la comprensión de listas</w:t>
+      </w:r>
       <w:r>
         <w:rPr>
           <w:sz w:val="24"/>
           <w:szCs w:val="24"/>
         </w:rPr>
-        <w:t>loop</w:t>
-      </w:r>
-      <w:proofErr w:type="spellEnd"/>
-      <w:r>
-        <w:rPr>
-          <w:sz w:val="24"/>
-          <w:szCs w:val="24"/>
-        </w:rPr>
-        <w:t xml:space="preserve"> que itere sobre la primera lista y lo guarde en la segunda. Ejemplo de ambas formas:</w:t>
+        <w:t>. Ejemplo de ambas formas:</w:t>
       </w:r>
     </w:p>
     <w:p>
@@ -3339,6 +3229,21 @@
       <w:pPr>
         <w:ind w:firstLine="0"/>
       </w:pPr>
+    </w:p>
+    <w:p>
+      <w:pPr>
+        <w:ind w:firstLine="0"/>
+      </w:pPr>
+    </w:p>
+    <w:p>
+      <w:pPr>
+        <w:ind w:firstLine="0"/>
+      </w:pPr>
+    </w:p>
+    <w:p>
+      <w:pPr>
+        <w:ind w:firstLine="0"/>
+      </w:pPr>
       <w:r>
         <w:rPr>
           <w:noProof/>
@@ -3347,13 +3252,13 @@
         <mc:AlternateContent>
           <mc:Choice Requires="wps">
             <w:drawing>
-              <wp:anchor distT="45720" distB="45720" distL="114300" distR="114300" simplePos="0" relativeHeight="251685888" behindDoc="0" locked="0" layoutInCell="1" allowOverlap="1" wp14:anchorId="24A25348" wp14:editId="6A055A69">
+              <wp:anchor distT="45720" distB="45720" distL="114300" distR="114300" simplePos="0" relativeHeight="251685888" behindDoc="0" locked="0" layoutInCell="1" allowOverlap="1" wp14:anchorId="24A25348" wp14:editId="1BB2D93A">
                 <wp:simplePos x="0" y="0"/>
                 <wp:positionH relativeFrom="margin">
                   <wp:align>center</wp:align>
                 </wp:positionH>
                 <wp:positionV relativeFrom="paragraph">
-                  <wp:posOffset>1226185</wp:posOffset>
+                  <wp:posOffset>262255</wp:posOffset>
                 </wp:positionV>
                 <wp:extent cx="4292600" cy="279400"/>
                 <wp:effectExtent l="0" t="0" r="0" b="6350"/>
@@ -3394,19 +3299,7 @@
                               <w:jc w:val="center"/>
                             </w:pPr>
                             <w:r>
-                              <w:t xml:space="preserve">Figura </w:t>
-                            </w:r>
-                            <w:r>
-                              <w:t>9</w:t>
-                            </w:r>
-                            <w:r>
-                              <w:t xml:space="preserve">: </w:t>
-                            </w:r>
-                            <w:r>
-                              <w:t>Comprensión de listas en Python</w:t>
-                            </w:r>
-                            <w:r>
-                              <w:t>.</w:t>
+                              <w:t>Figura 9: Comprensión de listas en Python.</w:t>
                             </w:r>
                           </w:p>
                         </w:txbxContent>
@@ -3428,7 +3321,7 @@
           </mc:Choice>
           <mc:Fallback>
             <w:pict>
-              <v:shape w14:anchorId="24A25348" id="_x0000_s1034" type="#_x0000_t202" style="position:absolute;left:0;text-align:left;margin-left:0;margin-top:96.55pt;width:338pt;height:22pt;z-index:251685888;visibility:visible;mso-wrap-style:square;mso-width-percent:0;mso-height-percent:0;mso-wrap-distance-left:9pt;mso-wrap-distance-top:3.6pt;mso-wrap-distance-right:9pt;mso-wrap-distance-bottom:3.6pt;mso-position-horizontal:center;mso-position-horizontal-relative:margin;mso-position-vertical:absolute;mso-position-vertical-relative:text;mso-width-percent:0;mso-height-percent:0;mso-width-relative:margin;mso-height-relative:margin;v-text-anchor:top" o:gfxdata="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" stroked="f">
+              <v:shape w14:anchorId="24A25348" id="_x0000_s1034" type="#_x0000_t202" style="position:absolute;left:0;text-align:left;margin-left:0;margin-top:20.65pt;width:338pt;height:22pt;z-index:251685888;visibility:visible;mso-wrap-style:square;mso-width-percent:0;mso-height-percent:0;mso-wrap-distance-left:9pt;mso-wrap-distance-top:3.6pt;mso-wrap-distance-right:9pt;mso-wrap-distance-bottom:3.6pt;mso-position-horizontal:center;mso-position-horizontal-relative:margin;mso-position-vertical:absolute;mso-position-vertical-relative:text;mso-width-percent:0;mso-height-percent:0;mso-width-relative:margin;mso-height-relative:margin;v-text-anchor:top" o:gfxdata="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" stroked="f">
                 <v:textbox>
                   <w:txbxContent>
                     <w:p>
@@ -3437,19 +3330,7 @@
                         <w:jc w:val="center"/>
                       </w:pPr>
                       <w:r>
-                        <w:t xml:space="preserve">Figura </w:t>
-                      </w:r>
-                      <w:r>
-                        <w:t>9</w:t>
-                      </w:r>
-                      <w:r>
-                        <w:t xml:space="preserve">: </w:t>
-                      </w:r>
-                      <w:r>
-                        <w:t>Comprensión de listas en Python</w:t>
-                      </w:r>
-                      <w:r>
-                        <w:t>.</w:t>
+                        <w:t>Figura 9: Comprensión de listas en Python.</w:t>
                       </w:r>
                     </w:p>
                   </w:txbxContent>
@@ -3461,8 +3342,2424 @@
         </mc:AlternateContent>
       </w:r>
     </w:p>
+    <w:p>
+      <w:pPr>
+        <w:ind w:firstLine="720"/>
+      </w:pPr>
+    </w:p>
+    <w:p>
+      <w:pPr>
+        <w:ind w:firstLine="720"/>
+      </w:pPr>
+      <w:r>
+        <w:t>En la Figura 9 se observa la facilidad de escritura de la comprensión de listas en Python, tanto así que el código en sí suele ser más explicativo que los comentarios al respecto. En una línea se pudo escribir lo que de otra forma se habría tenido que escribir en tres, y además se lo hizo de forma mucho más expresiva. Cabe destacar que las comprensiones de listas tienen la misma sintaxis que una función lambda, por lo que podría</w:t>
+      </w:r>
+      <w:r>
+        <w:t xml:space="preserve">n aplicarle lógicas condicionales dentro de la comprensión. </w:t>
+      </w:r>
+    </w:p>
+    <w:p>
+      <w:pPr>
+        <w:rPr>
+          <w:b/>
+          <w:bCs/>
+          <w:sz w:val="24"/>
+          <w:szCs w:val="24"/>
+        </w:rPr>
+      </w:pPr>
+      <w:r>
+        <w:rPr>
+          <w:b/>
+          <w:bCs/>
+          <w:sz w:val="24"/>
+          <w:szCs w:val="24"/>
+        </w:rPr>
+        <w:t>Comparación</w:t>
+      </w:r>
+      <w:r>
+        <w:rPr>
+          <w:b/>
+          <w:bCs/>
+          <w:sz w:val="24"/>
+          <w:szCs w:val="24"/>
+        </w:rPr>
+        <w:t>:</w:t>
+      </w:r>
+    </w:p>
+    <w:p>
+      <w:r>
+        <w:tab/>
+        <w:t xml:space="preserve">En este caso, no se puede llevar a cabo una comparación, porque en Python las comprensiones son tan poderosas como fáciles de usar, mientras que en C++ implican inclusión de librerías y contenido que todavía está en vías de desarrollo. En este sentido, Python tiene superioridad en cuanto al </w:t>
+      </w:r>
+      <w:proofErr w:type="spellStart"/>
+      <w:r>
+        <w:rPr>
+          <w:i/>
+          <w:iCs/>
+        </w:rPr>
+        <w:t>approach</w:t>
+      </w:r>
+      <w:proofErr w:type="spellEnd"/>
+      <w:r>
+        <w:t xml:space="preserve"> FP, permitiendo usar esta herramienta que es extremadamente común en la resolución de problemas de manera funcional.</w:t>
+      </w:r>
+    </w:p>
+    <w:p>
+      <w:pPr>
+        <w:ind w:firstLine="0"/>
+        <w:rPr>
+          <w:b/>
+          <w:bCs/>
+          <w:sz w:val="24"/>
+          <w:szCs w:val="24"/>
+        </w:rPr>
+      </w:pPr>
+      <w:r>
+        <w:rPr>
+          <w:b/>
+          <w:bCs/>
+          <w:sz w:val="24"/>
+          <w:szCs w:val="24"/>
+          <w:u w:val="single"/>
+        </w:rPr>
+        <w:t>Functores</w:t>
+      </w:r>
+      <w:r>
+        <w:rPr>
+          <w:b/>
+          <w:bCs/>
+          <w:sz w:val="24"/>
+          <w:szCs w:val="24"/>
+        </w:rPr>
+        <w:t>:</w:t>
+      </w:r>
+    </w:p>
+    <w:p>
+      <w:pPr>
+        <w:ind w:firstLine="0"/>
+      </w:pPr>
+      <w:r>
+        <w:tab/>
+        <w:t xml:space="preserve">Los functores son el punto en el que FP se encuentra con la programación orientada a objetos (OOP, por sus siglas en inglés). C++ es un lenguaje principalmente del estilo OOP, por lo cual ese aspecto está ampliamente desarrollado. Python, por su parte, también tiene un manejo de objetos que es comparable con el nivel de C++, con muchas similitudes y algunas marcadas diferencias. Los functores son simplemente clases que tienen sobrecargado el operador </w:t>
+      </w:r>
+      <w:proofErr w:type="gramStart"/>
+      <w:r>
+        <w:t>( )</w:t>
+      </w:r>
+      <w:proofErr w:type="gramEnd"/>
+      <w:r>
+        <w:t xml:space="preserve">. Esto permite que estos objetos sean “como funciones”, en el sentido de que pueden ser llamados con un valor, y se ejecutará una serie de pasos (o evaluaciones en </w:t>
+      </w:r>
+      <w:r>
+        <w:lastRenderedPageBreak/>
+        <w:t xml:space="preserve">funciones, si se plantea de manera funcional), para luego devolver un valor final (o no, dependiendo del caso). </w:t>
+      </w:r>
+    </w:p>
+    <w:p>
+      <w:pPr>
+        <w:ind w:firstLine="0"/>
+      </w:pPr>
+      <w:r>
+        <w:tab/>
+        <w:t xml:space="preserve">¿Qué ventajas tienen los functores? </w:t>
+      </w:r>
+      <w:r>
+        <w:t>Dado que las implementaciones tanto en Python como en C++ son similares, veamos su uso con un ejemplo.</w:t>
+      </w:r>
+      <w:r>
+        <w:rPr>
+          <w:rStyle w:val="Refdenotaalpie"/>
+        </w:rPr>
+        <w:footnoteReference w:id="5"/>
+      </w:r>
+    </w:p>
+    <w:p>
+      <w:pPr>
+        <w:ind w:firstLine="0"/>
+        <w:rPr>
+          <w:b/>
+          <w:bCs/>
+          <w:sz w:val="24"/>
+          <w:szCs w:val="24"/>
+        </w:rPr>
+      </w:pPr>
+      <w:r>
+        <w:tab/>
+      </w:r>
+      <w:r>
+        <w:rPr>
+          <w:b/>
+          <w:bCs/>
+          <w:sz w:val="24"/>
+          <w:szCs w:val="24"/>
+        </w:rPr>
+        <w:t>C++:</w:t>
+      </w:r>
+    </w:p>
+    <w:p>
+      <w:pPr>
+        <w:ind w:firstLine="0"/>
+      </w:pPr>
+      <w:r>
+        <w:rPr>
+          <w:b/>
+          <w:bCs/>
+          <w:sz w:val="24"/>
+          <w:szCs w:val="24"/>
+        </w:rPr>
+        <w:tab/>
+      </w:r>
+      <w:r>
+        <w:t>Problema:</w:t>
+      </w:r>
+      <w:r>
+        <w:t xml:space="preserve"> Partiendo de la función </w:t>
+      </w:r>
+      <w:proofErr w:type="spellStart"/>
+      <w:r>
+        <w:rPr>
+          <w:i/>
+          <w:iCs/>
+        </w:rPr>
+        <w:t>apply</w:t>
+      </w:r>
+      <w:proofErr w:type="spellEnd"/>
+      <w:r>
+        <w:t xml:space="preserve"> </w:t>
+      </w:r>
+      <w:r>
+        <w:t>de la Figura 2</w:t>
+      </w:r>
+      <w:r>
+        <w:t>, si se quisiera hacer una función que sume uno, una forma de hacerlo sería la siguiente:</w:t>
+      </w:r>
+    </w:p>
+    <w:p>
+      <w:pPr>
+        <w:ind w:firstLine="0"/>
+      </w:pPr>
+      <w:r>
+        <w:rPr>
+          <w:noProof/>
+        </w:rPr>
+        <w:drawing>
+          <wp:anchor distT="0" distB="0" distL="114300" distR="114300" simplePos="0" relativeHeight="251688960" behindDoc="0" locked="0" layoutInCell="1" allowOverlap="1" wp14:anchorId="21DCDF78" wp14:editId="388E09CC">
+            <wp:simplePos x="0" y="0"/>
+            <wp:positionH relativeFrom="margin">
+              <wp:align>center</wp:align>
+            </wp:positionH>
+            <wp:positionV relativeFrom="paragraph">
+              <wp:posOffset>4445</wp:posOffset>
+            </wp:positionV>
+            <wp:extent cx="4451579" cy="952549"/>
+            <wp:effectExtent l="0" t="0" r="6350" b="0"/>
+            <wp:wrapSquare wrapText="bothSides"/>
+            <wp:docPr id="21" name="Imagen 21" descr="Imagen que contiene pantalla, televisión&#10;&#10;Descripción generada automáticamente"/>
+            <wp:cNvGraphicFramePr>
+              <a:graphicFrameLocks xmlns:a="http://schemas.openxmlformats.org/drawingml/2006/main" noChangeAspect="1"/>
+            </wp:cNvGraphicFramePr>
+            <a:graphic xmlns:a="http://schemas.openxmlformats.org/drawingml/2006/main">
+              <a:graphicData uri="http://schemas.openxmlformats.org/drawingml/2006/picture">
+                <pic:pic xmlns:pic="http://schemas.openxmlformats.org/drawingml/2006/picture">
+                  <pic:nvPicPr>
+                    <pic:cNvPr id="21" name="C++_Functor_Problem.png"/>
+                    <pic:cNvPicPr/>
+                  </pic:nvPicPr>
+                  <pic:blipFill>
+                    <a:blip r:embed="rId17">
+                      <a:extLst>
+                        <a:ext uri="{28A0092B-C50C-407E-A947-70E740481C1C}">
+                          <a14:useLocalDpi xmlns:a14="http://schemas.microsoft.com/office/drawing/2010/main" val="0"/>
+                        </a:ext>
+                      </a:extLst>
+                    </a:blip>
+                    <a:stretch>
+                      <a:fillRect/>
+                    </a:stretch>
+                  </pic:blipFill>
+                  <pic:spPr>
+                    <a:xfrm>
+                      <a:off x="0" y="0"/>
+                      <a:ext cx="4451579" cy="952549"/>
+                    </a:xfrm>
+                    <a:prstGeom prst="rect">
+                      <a:avLst/>
+                    </a:prstGeom>
+                  </pic:spPr>
+                </pic:pic>
+              </a:graphicData>
+            </a:graphic>
+            <wp14:sizeRelH relativeFrom="page">
+              <wp14:pctWidth>0</wp14:pctWidth>
+            </wp14:sizeRelH>
+            <wp14:sizeRelV relativeFrom="page">
+              <wp14:pctHeight>0</wp14:pctHeight>
+            </wp14:sizeRelV>
+          </wp:anchor>
+        </w:drawing>
+      </w:r>
+    </w:p>
+    <w:p>
+      <w:pPr>
+        <w:ind w:firstLine="0"/>
+      </w:pPr>
+    </w:p>
+    <w:p>
+      <w:pPr>
+        <w:ind w:firstLine="0"/>
+      </w:pPr>
+      <w:r>
+        <w:tab/>
+      </w:r>
+    </w:p>
+    <w:p>
+      <w:pPr>
+        <w:ind w:firstLine="0"/>
+      </w:pPr>
+      <w:r>
+        <w:rPr>
+          <w:noProof/>
+          <w:color w:val="000000"/>
+        </w:rPr>
+        <mc:AlternateContent>
+          <mc:Choice Requires="wps">
+            <w:drawing>
+              <wp:anchor distT="45720" distB="45720" distL="114300" distR="114300" simplePos="0" relativeHeight="251695104" behindDoc="0" locked="0" layoutInCell="1" allowOverlap="1" wp14:anchorId="1A0FBE9F" wp14:editId="026A22DC">
+                <wp:simplePos x="0" y="0"/>
+                <wp:positionH relativeFrom="margin">
+                  <wp:align>center</wp:align>
+                </wp:positionH>
+                <wp:positionV relativeFrom="paragraph">
+                  <wp:posOffset>70485</wp:posOffset>
+                </wp:positionV>
+                <wp:extent cx="4292600" cy="279400"/>
+                <wp:effectExtent l="0" t="0" r="0" b="6350"/>
+                <wp:wrapSquare wrapText="bothSides"/>
+                <wp:docPr id="26" name="Cuadro de texto 2"/>
+                <wp:cNvGraphicFramePr>
+                  <a:graphicFrameLocks xmlns:a="http://schemas.openxmlformats.org/drawingml/2006/main"/>
+                </wp:cNvGraphicFramePr>
+                <a:graphic xmlns:a="http://schemas.openxmlformats.org/drawingml/2006/main">
+                  <a:graphicData uri="http://schemas.microsoft.com/office/word/2010/wordprocessingShape">
+                    <wps:wsp>
+                      <wps:cNvSpPr txBox="1">
+                        <a:spLocks noChangeArrowheads="1"/>
+                      </wps:cNvSpPr>
+                      <wps:spPr bwMode="auto">
+                        <a:xfrm>
+                          <a:off x="0" y="0"/>
+                          <a:ext cx="4292600" cy="279400"/>
+                        </a:xfrm>
+                        <a:prstGeom prst="rect">
+                          <a:avLst/>
+                        </a:prstGeom>
+                        <a:solidFill>
+                          <a:srgbClr val="FFFFFF"/>
+                        </a:solidFill>
+                        <a:ln w="9525">
+                          <a:noFill/>
+                          <a:miter lim="800000"/>
+                          <a:headEnd/>
+                          <a:tailEnd/>
+                        </a:ln>
+                      </wps:spPr>
+                      <wps:txbx>
+                        <w:txbxContent>
+                          <w:p>
+                            <w:pPr>
+                              <w:ind w:firstLine="0"/>
+                              <w:jc w:val="center"/>
+                            </w:pPr>
+                            <w:r>
+                              <w:t>Figura 10: Planteo del problema que solucionan los functores en C++.</w:t>
+                            </w:r>
+                          </w:p>
+                        </w:txbxContent>
+                      </wps:txbx>
+                      <wps:bodyPr rot="0" vert="horz" wrap="square" lIns="91440" tIns="45720" rIns="91440" bIns="45720" anchor="t" anchorCtr="0">
+                        <a:noAutofit/>
+                      </wps:bodyPr>
+                    </wps:wsp>
+                  </a:graphicData>
+                </a:graphic>
+                <wp14:sizeRelH relativeFrom="margin">
+                  <wp14:pctWidth>0</wp14:pctWidth>
+                </wp14:sizeRelH>
+                <wp14:sizeRelV relativeFrom="margin">
+                  <wp14:pctHeight>0</wp14:pctHeight>
+                </wp14:sizeRelV>
+              </wp:anchor>
+            </w:drawing>
+          </mc:Choice>
+          <mc:Fallback>
+            <w:pict>
+              <v:shape w14:anchorId="1A0FBE9F" id="_x0000_s1035" type="#_x0000_t202" style="position:absolute;left:0;text-align:left;margin-left:0;margin-top:5.55pt;width:338pt;height:22pt;z-index:251695104;visibility:visible;mso-wrap-style:square;mso-width-percent:0;mso-height-percent:0;mso-wrap-distance-left:9pt;mso-wrap-distance-top:3.6pt;mso-wrap-distance-right:9pt;mso-wrap-distance-bottom:3.6pt;mso-position-horizontal:center;mso-position-horizontal-relative:margin;mso-position-vertical:absolute;mso-position-vertical-relative:text;mso-width-percent:0;mso-height-percent:0;mso-width-relative:margin;mso-height-relative:margin;v-text-anchor:top" o:gfxdata="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" stroked="f">
+                <v:textbox>
+                  <w:txbxContent>
+                    <w:p>
+                      <w:pPr>
+                        <w:ind w:firstLine="0"/>
+                        <w:jc w:val="center"/>
+                      </w:pPr>
+                      <w:r>
+                        <w:t>Figura 10: Planteo del problema que solucionan los functores en C++.</w:t>
+                      </w:r>
+                    </w:p>
+                  </w:txbxContent>
+                </v:textbox>
+                <w10:wrap type="square" anchorx="margin"/>
+              </v:shape>
+            </w:pict>
+          </mc:Fallback>
+        </mc:AlternateContent>
+      </w:r>
+    </w:p>
+    <w:p>
+      <w:pPr>
+        <w:ind w:firstLine="0"/>
+      </w:pPr>
+      <w:r>
+        <w:tab/>
+      </w:r>
+    </w:p>
+    <w:p>
+      <w:pPr>
+        <w:ind w:firstLine="0"/>
+      </w:pPr>
+      <w:r>
+        <w:t>Sin embargo, si luego se quisiera incrementar los valores en cinco, se debería hacer lo siguiente:</w:t>
+      </w:r>
+    </w:p>
+    <w:p>
+      <w:pPr>
+        <w:ind w:firstLine="0"/>
+      </w:pPr>
+      <w:r>
+        <w:rPr>
+          <w:noProof/>
+        </w:rPr>
+        <w:drawing>
+          <wp:anchor distT="0" distB="0" distL="114300" distR="114300" simplePos="0" relativeHeight="251689984" behindDoc="0" locked="0" layoutInCell="1" allowOverlap="1" wp14:anchorId="643D530C" wp14:editId="6BD74029">
+            <wp:simplePos x="0" y="0"/>
+            <wp:positionH relativeFrom="margin">
+              <wp:align>center</wp:align>
+            </wp:positionH>
+            <wp:positionV relativeFrom="paragraph">
+              <wp:posOffset>56515</wp:posOffset>
+            </wp:positionV>
+            <wp:extent cx="4597636" cy="1346269"/>
+            <wp:effectExtent l="0" t="0" r="0" b="6350"/>
+            <wp:wrapSquare wrapText="bothSides"/>
+            <wp:docPr id="22" name="Imagen 22" descr="Imagen que contiene pantalla, monitor, televisión, sostener&#10;&#10;Descripción generada automáticamente"/>
+            <wp:cNvGraphicFramePr>
+              <a:graphicFrameLocks xmlns:a="http://schemas.openxmlformats.org/drawingml/2006/main" noChangeAspect="1"/>
+            </wp:cNvGraphicFramePr>
+            <a:graphic xmlns:a="http://schemas.openxmlformats.org/drawingml/2006/main">
+              <a:graphicData uri="http://schemas.openxmlformats.org/drawingml/2006/picture">
+                <pic:pic xmlns:pic="http://schemas.openxmlformats.org/drawingml/2006/picture">
+                  <pic:nvPicPr>
+                    <pic:cNvPr id="22" name="C++_Functor_Solve5.png"/>
+                    <pic:cNvPicPr/>
+                  </pic:nvPicPr>
+                  <pic:blipFill>
+                    <a:blip r:embed="rId18">
+                      <a:extLst>
+                        <a:ext uri="{28A0092B-C50C-407E-A947-70E740481C1C}">
+                          <a14:useLocalDpi xmlns:a14="http://schemas.microsoft.com/office/drawing/2010/main" val="0"/>
+                        </a:ext>
+                      </a:extLst>
+                    </a:blip>
+                    <a:stretch>
+                      <a:fillRect/>
+                    </a:stretch>
+                  </pic:blipFill>
+                  <pic:spPr>
+                    <a:xfrm>
+                      <a:off x="0" y="0"/>
+                      <a:ext cx="4597636" cy="1346269"/>
+                    </a:xfrm>
+                    <a:prstGeom prst="rect">
+                      <a:avLst/>
+                    </a:prstGeom>
+                  </pic:spPr>
+                </pic:pic>
+              </a:graphicData>
+            </a:graphic>
+            <wp14:sizeRelH relativeFrom="page">
+              <wp14:pctWidth>0</wp14:pctWidth>
+            </wp14:sizeRelH>
+            <wp14:sizeRelV relativeFrom="page">
+              <wp14:pctHeight>0</wp14:pctHeight>
+            </wp14:sizeRelV>
+          </wp:anchor>
+        </w:drawing>
+      </w:r>
+    </w:p>
+    <w:p>
+      <w:pPr>
+        <w:ind w:firstLine="0"/>
+      </w:pPr>
+    </w:p>
+    <w:p>
+      <w:pPr>
+        <w:ind w:firstLine="0"/>
+      </w:pPr>
+    </w:p>
+    <w:p>
+      <w:pPr>
+        <w:ind w:firstLine="0"/>
+      </w:pPr>
+    </w:p>
+    <w:p>
+      <w:pPr>
+        <w:ind w:firstLine="0"/>
+      </w:pPr>
+      <w:r>
+        <w:rPr>
+          <w:noProof/>
+          <w:color w:val="000000"/>
+        </w:rPr>
+        <mc:AlternateContent>
+          <mc:Choice Requires="wps">
+            <w:drawing>
+              <wp:anchor distT="45720" distB="45720" distL="114300" distR="114300" simplePos="0" relativeHeight="251697152" behindDoc="0" locked="0" layoutInCell="1" allowOverlap="1" wp14:anchorId="5D05BBED" wp14:editId="3120D12E">
+                <wp:simplePos x="0" y="0"/>
+                <wp:positionH relativeFrom="margin">
+                  <wp:align>center</wp:align>
+                </wp:positionH>
+                <wp:positionV relativeFrom="paragraph">
+                  <wp:posOffset>223520</wp:posOffset>
+                </wp:positionV>
+                <wp:extent cx="4292600" cy="279400"/>
+                <wp:effectExtent l="0" t="0" r="0" b="6350"/>
+                <wp:wrapSquare wrapText="bothSides"/>
+                <wp:docPr id="27" name="Cuadro de texto 2"/>
+                <wp:cNvGraphicFramePr>
+                  <a:graphicFrameLocks xmlns:a="http://schemas.openxmlformats.org/drawingml/2006/main"/>
+                </wp:cNvGraphicFramePr>
+                <a:graphic xmlns:a="http://schemas.openxmlformats.org/drawingml/2006/main">
+                  <a:graphicData uri="http://schemas.microsoft.com/office/word/2010/wordprocessingShape">
+                    <wps:wsp>
+                      <wps:cNvSpPr txBox="1">
+                        <a:spLocks noChangeArrowheads="1"/>
+                      </wps:cNvSpPr>
+                      <wps:spPr bwMode="auto">
+                        <a:xfrm>
+                          <a:off x="0" y="0"/>
+                          <a:ext cx="4292600" cy="279400"/>
+                        </a:xfrm>
+                        <a:prstGeom prst="rect">
+                          <a:avLst/>
+                        </a:prstGeom>
+                        <a:solidFill>
+                          <a:srgbClr val="FFFFFF"/>
+                        </a:solidFill>
+                        <a:ln w="9525">
+                          <a:noFill/>
+                          <a:miter lim="800000"/>
+                          <a:headEnd/>
+                          <a:tailEnd/>
+                        </a:ln>
+                      </wps:spPr>
+                      <wps:txbx>
+                        <w:txbxContent>
+                          <w:p>
+                            <w:pPr>
+                              <w:ind w:firstLine="0"/>
+                              <w:jc w:val="center"/>
+                            </w:pPr>
+                            <w:r>
+                              <w:t>Figura 10.1: Parte 2 del problema que solucionan los functores en C++.</w:t>
+                            </w:r>
+                          </w:p>
+                        </w:txbxContent>
+                      </wps:txbx>
+                      <wps:bodyPr rot="0" vert="horz" wrap="square" lIns="91440" tIns="45720" rIns="91440" bIns="45720" anchor="t" anchorCtr="0">
+                        <a:noAutofit/>
+                      </wps:bodyPr>
+                    </wps:wsp>
+                  </a:graphicData>
+                </a:graphic>
+                <wp14:sizeRelH relativeFrom="margin">
+                  <wp14:pctWidth>0</wp14:pctWidth>
+                </wp14:sizeRelH>
+                <wp14:sizeRelV relativeFrom="margin">
+                  <wp14:pctHeight>0</wp14:pctHeight>
+                </wp14:sizeRelV>
+              </wp:anchor>
+            </w:drawing>
+          </mc:Choice>
+          <mc:Fallback>
+            <w:pict>
+              <v:shape w14:anchorId="5D05BBED" id="_x0000_s1036" type="#_x0000_t202" style="position:absolute;left:0;text-align:left;margin-left:0;margin-top:17.6pt;width:338pt;height:22pt;z-index:251697152;visibility:visible;mso-wrap-style:square;mso-width-percent:0;mso-height-percent:0;mso-wrap-distance-left:9pt;mso-wrap-distance-top:3.6pt;mso-wrap-distance-right:9pt;mso-wrap-distance-bottom:3.6pt;mso-position-horizontal:center;mso-position-horizontal-relative:margin;mso-position-vertical:absolute;mso-position-vertical-relative:text;mso-width-percent:0;mso-height-percent:0;mso-width-relative:margin;mso-height-relative:margin;v-text-anchor:top" o:gfxdata="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" stroked="f">
+                <v:textbox>
+                  <w:txbxContent>
+                    <w:p>
+                      <w:pPr>
+                        <w:ind w:firstLine="0"/>
+                        <w:jc w:val="center"/>
+                      </w:pPr>
+                      <w:r>
+                        <w:t>Figura 10.1: Parte 2 del problema que solucionan los functores en C++.</w:t>
+                      </w:r>
+                    </w:p>
+                  </w:txbxContent>
+                </v:textbox>
+                <w10:wrap type="square" anchorx="margin"/>
+              </v:shape>
+            </w:pict>
+          </mc:Fallback>
+        </mc:AlternateContent>
+      </w:r>
+    </w:p>
+    <w:p>
+      <w:pPr>
+        <w:ind w:firstLine="720"/>
+      </w:pPr>
+    </w:p>
+    <w:p>
+      <w:pPr>
+        <w:ind w:firstLine="720"/>
+      </w:pPr>
+      <w:r>
+        <w:rPr>
+          <w:noProof/>
+        </w:rPr>
+        <w:lastRenderedPageBreak/>
+        <w:drawing>
+          <wp:anchor distT="0" distB="0" distL="114300" distR="114300" simplePos="0" relativeHeight="251691008" behindDoc="0" locked="0" layoutInCell="1" allowOverlap="1" wp14:anchorId="2C56D807" wp14:editId="322A31A9">
+            <wp:simplePos x="0" y="0"/>
+            <wp:positionH relativeFrom="margin">
+              <wp:align>center</wp:align>
+            </wp:positionH>
+            <wp:positionV relativeFrom="paragraph">
+              <wp:posOffset>614680</wp:posOffset>
+            </wp:positionV>
+            <wp:extent cx="4858000" cy="2190863"/>
+            <wp:effectExtent l="0" t="0" r="0" b="0"/>
+            <wp:wrapSquare wrapText="bothSides"/>
+            <wp:docPr id="23" name="Imagen 23" descr="Imagen que contiene captura de pantalla, monitor, pantalla, televisión&#10;&#10;Descripción generada automáticamente"/>
+            <wp:cNvGraphicFramePr>
+              <a:graphicFrameLocks xmlns:a="http://schemas.openxmlformats.org/drawingml/2006/main" noChangeAspect="1"/>
+            </wp:cNvGraphicFramePr>
+            <a:graphic xmlns:a="http://schemas.openxmlformats.org/drawingml/2006/main">
+              <a:graphicData uri="http://schemas.openxmlformats.org/drawingml/2006/picture">
+                <pic:pic xmlns:pic="http://schemas.openxmlformats.org/drawingml/2006/picture">
+                  <pic:nvPicPr>
+                    <pic:cNvPr id="23" name="C++_Functor_Adder.png"/>
+                    <pic:cNvPicPr/>
+                  </pic:nvPicPr>
+                  <pic:blipFill>
+                    <a:blip r:embed="rId19">
+                      <a:extLst>
+                        <a:ext uri="{28A0092B-C50C-407E-A947-70E740481C1C}">
+                          <a14:useLocalDpi xmlns:a14="http://schemas.microsoft.com/office/drawing/2010/main" val="0"/>
+                        </a:ext>
+                      </a:extLst>
+                    </a:blip>
+                    <a:stretch>
+                      <a:fillRect/>
+                    </a:stretch>
+                  </pic:blipFill>
+                  <pic:spPr>
+                    <a:xfrm>
+                      <a:off x="0" y="0"/>
+                      <a:ext cx="4858000" cy="2190863"/>
+                    </a:xfrm>
+                    <a:prstGeom prst="rect">
+                      <a:avLst/>
+                    </a:prstGeom>
+                  </pic:spPr>
+                </pic:pic>
+              </a:graphicData>
+            </a:graphic>
+            <wp14:sizeRelH relativeFrom="page">
+              <wp14:pctWidth>0</wp14:pctWidth>
+            </wp14:sizeRelH>
+            <wp14:sizeRelV relativeFrom="page">
+              <wp14:pctHeight>0</wp14:pctHeight>
+            </wp14:sizeRelV>
+          </wp:anchor>
+        </w:drawing>
+      </w:r>
+      <w:r>
+        <w:t>Esto puede resultar tedioso, ya que justamente el paradigma de FP trata sobre la reducción de excesos y la no implementación de funciones innecesarias. Con functores, la solución sería así:</w:t>
+      </w:r>
+    </w:p>
+    <w:p>
+      <w:pPr>
+        <w:ind w:firstLine="720"/>
+      </w:pPr>
+      <w:r>
+        <w:rPr>
+          <w:noProof/>
+          <w:color w:val="000000"/>
+        </w:rPr>
+        <mc:AlternateContent>
+          <mc:Choice Requires="wps">
+            <w:drawing>
+              <wp:anchor distT="45720" distB="45720" distL="114300" distR="114300" simplePos="0" relativeHeight="251699200" behindDoc="0" locked="0" layoutInCell="1" allowOverlap="1" wp14:anchorId="1D9DBAEF" wp14:editId="70EBD75C">
+                <wp:simplePos x="0" y="0"/>
+                <wp:positionH relativeFrom="margin">
+                  <wp:align>center</wp:align>
+                </wp:positionH>
+                <wp:positionV relativeFrom="paragraph">
+                  <wp:posOffset>2440940</wp:posOffset>
+                </wp:positionV>
+                <wp:extent cx="4292600" cy="279400"/>
+                <wp:effectExtent l="0" t="0" r="0" b="6350"/>
+                <wp:wrapSquare wrapText="bothSides"/>
+                <wp:docPr id="28" name="Cuadro de texto 2"/>
+                <wp:cNvGraphicFramePr>
+                  <a:graphicFrameLocks xmlns:a="http://schemas.openxmlformats.org/drawingml/2006/main"/>
+                </wp:cNvGraphicFramePr>
+                <a:graphic xmlns:a="http://schemas.openxmlformats.org/drawingml/2006/main">
+                  <a:graphicData uri="http://schemas.microsoft.com/office/word/2010/wordprocessingShape">
+                    <wps:wsp>
+                      <wps:cNvSpPr txBox="1">
+                        <a:spLocks noChangeArrowheads="1"/>
+                      </wps:cNvSpPr>
+                      <wps:spPr bwMode="auto">
+                        <a:xfrm>
+                          <a:off x="0" y="0"/>
+                          <a:ext cx="4292600" cy="279400"/>
+                        </a:xfrm>
+                        <a:prstGeom prst="rect">
+                          <a:avLst/>
+                        </a:prstGeom>
+                        <a:solidFill>
+                          <a:srgbClr val="FFFFFF"/>
+                        </a:solidFill>
+                        <a:ln w="9525">
+                          <a:noFill/>
+                          <a:miter lim="800000"/>
+                          <a:headEnd/>
+                          <a:tailEnd/>
+                        </a:ln>
+                      </wps:spPr>
+                      <wps:txbx>
+                        <w:txbxContent>
+                          <w:p>
+                            <w:pPr>
+                              <w:ind w:firstLine="0"/>
+                              <w:jc w:val="center"/>
+                            </w:pPr>
+                            <w:r>
+                              <w:t>Figura 11: Solución del problema con functores en C++.</w:t>
+                            </w:r>
+                          </w:p>
+                        </w:txbxContent>
+                      </wps:txbx>
+                      <wps:bodyPr rot="0" vert="horz" wrap="square" lIns="91440" tIns="45720" rIns="91440" bIns="45720" anchor="t" anchorCtr="0">
+                        <a:noAutofit/>
+                      </wps:bodyPr>
+                    </wps:wsp>
+                  </a:graphicData>
+                </a:graphic>
+                <wp14:sizeRelH relativeFrom="margin">
+                  <wp14:pctWidth>0</wp14:pctWidth>
+                </wp14:sizeRelH>
+                <wp14:sizeRelV relativeFrom="margin">
+                  <wp14:pctHeight>0</wp14:pctHeight>
+                </wp14:sizeRelV>
+              </wp:anchor>
+            </w:drawing>
+          </mc:Choice>
+          <mc:Fallback>
+            <w:pict>
+              <v:shape w14:anchorId="1D9DBAEF" id="_x0000_s1037" type="#_x0000_t202" style="position:absolute;left:0;text-align:left;margin-left:0;margin-top:192.2pt;width:338pt;height:22pt;z-index:251699200;visibility:visible;mso-wrap-style:square;mso-width-percent:0;mso-height-percent:0;mso-wrap-distance-left:9pt;mso-wrap-distance-top:3.6pt;mso-wrap-distance-right:9pt;mso-wrap-distance-bottom:3.6pt;mso-position-horizontal:center;mso-position-horizontal-relative:margin;mso-position-vertical:absolute;mso-position-vertical-relative:text;mso-width-percent:0;mso-height-percent:0;mso-width-relative:margin;mso-height-relative:margin;v-text-anchor:top" o:gfxdata="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" stroked="f">
+                <v:textbox>
+                  <w:txbxContent>
+                    <w:p>
+                      <w:pPr>
+                        <w:ind w:firstLine="0"/>
+                        <w:jc w:val="center"/>
+                      </w:pPr>
+                      <w:r>
+                        <w:t>Figura 11: Solución del problema con functores en C++.</w:t>
+                      </w:r>
+                    </w:p>
+                  </w:txbxContent>
+                </v:textbox>
+                <w10:wrap type="square" anchorx="margin"/>
+              </v:shape>
+            </w:pict>
+          </mc:Fallback>
+        </mc:AlternateContent>
+      </w:r>
+    </w:p>
+    <w:p>
+      <w:pPr>
+        <w:ind w:firstLine="720"/>
+      </w:pPr>
+    </w:p>
+    <w:p>
+      <w:pPr>
+        <w:ind w:firstLine="720"/>
+      </w:pPr>
+      <w:r>
+        <w:t xml:space="preserve">Así, se soluciona el problema, lográndolo generalizar a través de objetos que sirven como funciones. Además, esto posee otra ventaja: los objetos pueden guardar más información que sólo el constructor y la sobrecarga del operador </w:t>
+      </w:r>
+      <w:proofErr w:type="gramStart"/>
+      <w:r>
+        <w:t>( )</w:t>
+      </w:r>
+      <w:proofErr w:type="gramEnd"/>
+      <w:r>
+        <w:t xml:space="preserve">. Potencialmente, esta propiedad tiene múltiples usos, ya que se pueden mantener registros de los procedimientos que se van haciendo, o se pueden realizar procedimientos en paralelo con los datos obtenidos. </w:t>
+      </w:r>
+    </w:p>
+    <w:p>
+      <w:pPr>
+        <w:ind w:firstLine="0"/>
+      </w:pPr>
+      <w:r>
+        <w:tab/>
+      </w:r>
+    </w:p>
+    <w:p>
+      <w:pPr>
+        <w:ind w:firstLine="720"/>
+      </w:pPr>
+      <w:r>
+        <w:rPr>
+          <w:b/>
+          <w:bCs/>
+          <w:sz w:val="24"/>
+          <w:szCs w:val="24"/>
+        </w:rPr>
+        <w:t>Python</w:t>
+      </w:r>
+      <w:r>
+        <w:rPr>
+          <w:b/>
+          <w:bCs/>
+          <w:sz w:val="24"/>
+          <w:szCs w:val="24"/>
+        </w:rPr>
+        <w:t>:</w:t>
+      </w:r>
+    </w:p>
+    <w:p>
+      <w:pPr>
+        <w:ind w:firstLine="0"/>
+      </w:pPr>
+      <w:r>
+        <w:tab/>
+        <w:t>Equivalentemente, la situación en Python sería la siguiente:</w:t>
+      </w:r>
+    </w:p>
+    <w:p>
+      <w:pPr>
+        <w:ind w:firstLine="0"/>
+      </w:pPr>
+      <w:r>
+        <w:tab/>
+        <w:t>Problema:</w:t>
+      </w:r>
+    </w:p>
+    <w:p>
+      <w:pPr>
+        <w:ind w:firstLine="0"/>
+      </w:pPr>
+      <w:r>
+        <w:rPr>
+          <w:noProof/>
+        </w:rPr>
+        <w:drawing>
+          <wp:anchor distT="0" distB="0" distL="114300" distR="114300" simplePos="0" relativeHeight="251692032" behindDoc="0" locked="0" layoutInCell="1" allowOverlap="1" wp14:anchorId="137B39CA" wp14:editId="48F03E95">
+            <wp:simplePos x="0" y="0"/>
+            <wp:positionH relativeFrom="margin">
+              <wp:align>center</wp:align>
+            </wp:positionH>
+            <wp:positionV relativeFrom="paragraph">
+              <wp:posOffset>3810</wp:posOffset>
+            </wp:positionV>
+            <wp:extent cx="3270418" cy="1035103"/>
+            <wp:effectExtent l="0" t="0" r="6350" b="0"/>
+            <wp:wrapSquare wrapText="bothSides"/>
+            <wp:docPr id="24" name="Imagen 24" descr="Imagen que contiene interior, foto, pantalla, monitor&#10;&#10;Descripción generada automáticamente"/>
+            <wp:cNvGraphicFramePr>
+              <a:graphicFrameLocks xmlns:a="http://schemas.openxmlformats.org/drawingml/2006/main" noChangeAspect="1"/>
+            </wp:cNvGraphicFramePr>
+            <a:graphic xmlns:a="http://schemas.openxmlformats.org/drawingml/2006/main">
+              <a:graphicData uri="http://schemas.openxmlformats.org/drawingml/2006/picture">
+                <pic:pic xmlns:pic="http://schemas.openxmlformats.org/drawingml/2006/picture">
+                  <pic:nvPicPr>
+                    <pic:cNvPr id="24" name="Python_Functor_Solve5.png"/>
+                    <pic:cNvPicPr/>
+                  </pic:nvPicPr>
+                  <pic:blipFill>
+                    <a:blip r:embed="rId20">
+                      <a:extLst>
+                        <a:ext uri="{28A0092B-C50C-407E-A947-70E740481C1C}">
+                          <a14:useLocalDpi xmlns:a14="http://schemas.microsoft.com/office/drawing/2010/main" val="0"/>
+                        </a:ext>
+                      </a:extLst>
+                    </a:blip>
+                    <a:stretch>
+                      <a:fillRect/>
+                    </a:stretch>
+                  </pic:blipFill>
+                  <pic:spPr>
+                    <a:xfrm>
+                      <a:off x="0" y="0"/>
+                      <a:ext cx="3270418" cy="1035103"/>
+                    </a:xfrm>
+                    <a:prstGeom prst="rect">
+                      <a:avLst/>
+                    </a:prstGeom>
+                  </pic:spPr>
+                </pic:pic>
+              </a:graphicData>
+            </a:graphic>
+            <wp14:sizeRelH relativeFrom="page">
+              <wp14:pctWidth>0</wp14:pctWidth>
+            </wp14:sizeRelH>
+            <wp14:sizeRelV relativeFrom="page">
+              <wp14:pctHeight>0</wp14:pctHeight>
+            </wp14:sizeRelV>
+          </wp:anchor>
+        </w:drawing>
+      </w:r>
+    </w:p>
+    <w:p>
+      <w:pPr>
+        <w:ind w:firstLine="0"/>
+      </w:pPr>
+    </w:p>
+    <w:p>
+      <w:pPr>
+        <w:ind w:firstLine="0"/>
+      </w:pPr>
+    </w:p>
+    <w:p>
+      <w:pPr>
+        <w:ind w:firstLine="0"/>
+      </w:pPr>
+      <w:r>
+        <w:rPr>
+          <w:noProof/>
+          <w:color w:val="000000"/>
+        </w:rPr>
+        <mc:AlternateContent>
+          <mc:Choice Requires="wps">
+            <w:drawing>
+              <wp:anchor distT="45720" distB="45720" distL="114300" distR="114300" simplePos="0" relativeHeight="251701248" behindDoc="0" locked="0" layoutInCell="1" allowOverlap="1" wp14:anchorId="33199B8C" wp14:editId="6E4D3DFF">
+                <wp:simplePos x="0" y="0"/>
+                <wp:positionH relativeFrom="margin">
+                  <wp:align>center</wp:align>
+                </wp:positionH>
+                <wp:positionV relativeFrom="paragraph">
+                  <wp:posOffset>140970</wp:posOffset>
+                </wp:positionV>
+                <wp:extent cx="4292600" cy="279400"/>
+                <wp:effectExtent l="0" t="0" r="0" b="6350"/>
+                <wp:wrapSquare wrapText="bothSides"/>
+                <wp:docPr id="29" name="Cuadro de texto 2"/>
+                <wp:cNvGraphicFramePr>
+                  <a:graphicFrameLocks xmlns:a="http://schemas.openxmlformats.org/drawingml/2006/main"/>
+                </wp:cNvGraphicFramePr>
+                <a:graphic xmlns:a="http://schemas.openxmlformats.org/drawingml/2006/main">
+                  <a:graphicData uri="http://schemas.microsoft.com/office/word/2010/wordprocessingShape">
+                    <wps:wsp>
+                      <wps:cNvSpPr txBox="1">
+                        <a:spLocks noChangeArrowheads="1"/>
+                      </wps:cNvSpPr>
+                      <wps:spPr bwMode="auto">
+                        <a:xfrm>
+                          <a:off x="0" y="0"/>
+                          <a:ext cx="4292600" cy="279400"/>
+                        </a:xfrm>
+                        <a:prstGeom prst="rect">
+                          <a:avLst/>
+                        </a:prstGeom>
+                        <a:solidFill>
+                          <a:srgbClr val="FFFFFF"/>
+                        </a:solidFill>
+                        <a:ln w="9525">
+                          <a:noFill/>
+                          <a:miter lim="800000"/>
+                          <a:headEnd/>
+                          <a:tailEnd/>
+                        </a:ln>
+                      </wps:spPr>
+                      <wps:txbx>
+                        <w:txbxContent>
+                          <w:p>
+                            <w:pPr>
+                              <w:ind w:firstLine="0"/>
+                              <w:jc w:val="center"/>
+                            </w:pPr>
+                            <w:r>
+                              <w:t>Figura 12: Planteo del problema que solucionan los functores en Python.</w:t>
+                            </w:r>
+                          </w:p>
+                        </w:txbxContent>
+                      </wps:txbx>
+                      <wps:bodyPr rot="0" vert="horz" wrap="square" lIns="91440" tIns="45720" rIns="91440" bIns="45720" anchor="t" anchorCtr="0">
+                        <a:noAutofit/>
+                      </wps:bodyPr>
+                    </wps:wsp>
+                  </a:graphicData>
+                </a:graphic>
+                <wp14:sizeRelH relativeFrom="margin">
+                  <wp14:pctWidth>0</wp14:pctWidth>
+                </wp14:sizeRelH>
+                <wp14:sizeRelV relativeFrom="margin">
+                  <wp14:pctHeight>0</wp14:pctHeight>
+                </wp14:sizeRelV>
+              </wp:anchor>
+            </w:drawing>
+          </mc:Choice>
+          <mc:Fallback>
+            <w:pict>
+              <v:shape w14:anchorId="33199B8C" id="_x0000_s1038" type="#_x0000_t202" style="position:absolute;left:0;text-align:left;margin-left:0;margin-top:11.1pt;width:338pt;height:22pt;z-index:251701248;visibility:visible;mso-wrap-style:square;mso-width-percent:0;mso-height-percent:0;mso-wrap-distance-left:9pt;mso-wrap-distance-top:3.6pt;mso-wrap-distance-right:9pt;mso-wrap-distance-bottom:3.6pt;mso-position-horizontal:center;mso-position-horizontal-relative:margin;mso-position-vertical:absolute;mso-position-vertical-relative:text;mso-width-percent:0;mso-height-percent:0;mso-width-relative:margin;mso-height-relative:margin;v-text-anchor:top" o:gfxdata="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" stroked="f">
+                <v:textbox>
+                  <w:txbxContent>
+                    <w:p>
+                      <w:pPr>
+                        <w:ind w:firstLine="0"/>
+                        <w:jc w:val="center"/>
+                      </w:pPr>
+                      <w:r>
+                        <w:t>Figura 12: Planteo del problema que solucionan los functores en Python.</w:t>
+                      </w:r>
+                    </w:p>
+                  </w:txbxContent>
+                </v:textbox>
+                <w10:wrap type="square" anchorx="margin"/>
+              </v:shape>
+            </w:pict>
+          </mc:Fallback>
+        </mc:AlternateContent>
+      </w:r>
+      <w:r>
+        <w:t xml:space="preserve">  </w:t>
+      </w:r>
+    </w:p>
+    <w:p>
+      <w:pPr>
+        <w:ind w:firstLine="0"/>
+      </w:pPr>
+      <w:r>
+        <w:tab/>
+      </w:r>
+    </w:p>
+    <w:p>
+      <w:pPr>
+        <w:ind w:firstLine="720"/>
+      </w:pPr>
+      <w:r>
+        <w:t>Solución:</w:t>
+      </w:r>
+    </w:p>
+    <w:p>
+      <w:pPr>
+        <w:ind w:firstLine="0"/>
+      </w:pPr>
+      <w:r>
+        <w:rPr>
+          <w:noProof/>
+        </w:rPr>
+        <w:lastRenderedPageBreak/>
+        <w:drawing>
+          <wp:anchor distT="0" distB="0" distL="114300" distR="114300" simplePos="0" relativeHeight="251693056" behindDoc="0" locked="0" layoutInCell="1" allowOverlap="1" wp14:anchorId="0F39B6B8" wp14:editId="3FCE62AB">
+            <wp:simplePos x="0" y="0"/>
+            <wp:positionH relativeFrom="margin">
+              <wp:align>center</wp:align>
+            </wp:positionH>
+            <wp:positionV relativeFrom="paragraph">
+              <wp:posOffset>3810</wp:posOffset>
+            </wp:positionV>
+            <wp:extent cx="3435527" cy="1828894"/>
+            <wp:effectExtent l="0" t="0" r="0" b="0"/>
+            <wp:wrapSquare wrapText="bothSides"/>
+            <wp:docPr id="25" name="Imagen 25" descr="Imagen que contiene tabla, pantalla, monitor, teléfono&#10;&#10;Descripción generada automáticamente"/>
+            <wp:cNvGraphicFramePr>
+              <a:graphicFrameLocks xmlns:a="http://schemas.openxmlformats.org/drawingml/2006/main" noChangeAspect="1"/>
+            </wp:cNvGraphicFramePr>
+            <a:graphic xmlns:a="http://schemas.openxmlformats.org/drawingml/2006/main">
+              <a:graphicData uri="http://schemas.openxmlformats.org/drawingml/2006/picture">
+                <pic:pic xmlns:pic="http://schemas.openxmlformats.org/drawingml/2006/picture">
+                  <pic:nvPicPr>
+                    <pic:cNvPr id="25" name="Python_Functor_Adder.png"/>
+                    <pic:cNvPicPr/>
+                  </pic:nvPicPr>
+                  <pic:blipFill>
+                    <a:blip r:embed="rId21">
+                      <a:extLst>
+                        <a:ext uri="{28A0092B-C50C-407E-A947-70E740481C1C}">
+                          <a14:useLocalDpi xmlns:a14="http://schemas.microsoft.com/office/drawing/2010/main" val="0"/>
+                        </a:ext>
+                      </a:extLst>
+                    </a:blip>
+                    <a:stretch>
+                      <a:fillRect/>
+                    </a:stretch>
+                  </pic:blipFill>
+                  <pic:spPr>
+                    <a:xfrm>
+                      <a:off x="0" y="0"/>
+                      <a:ext cx="3435527" cy="1828894"/>
+                    </a:xfrm>
+                    <a:prstGeom prst="rect">
+                      <a:avLst/>
+                    </a:prstGeom>
+                  </pic:spPr>
+                </pic:pic>
+              </a:graphicData>
+            </a:graphic>
+            <wp14:sizeRelH relativeFrom="page">
+              <wp14:pctWidth>0</wp14:pctWidth>
+            </wp14:sizeRelH>
+            <wp14:sizeRelV relativeFrom="page">
+              <wp14:pctHeight>0</wp14:pctHeight>
+            </wp14:sizeRelV>
+          </wp:anchor>
+        </w:drawing>
+      </w:r>
+    </w:p>
+    <w:p>
+      <w:pPr>
+        <w:ind w:firstLine="0"/>
+      </w:pPr>
+    </w:p>
+    <w:p>
+      <w:pPr>
+        <w:ind w:firstLine="0"/>
+      </w:pPr>
+    </w:p>
+    <w:p>
+      <w:pPr>
+        <w:ind w:firstLine="0"/>
+      </w:pPr>
+    </w:p>
+    <w:p>
+      <w:pPr>
+        <w:ind w:firstLine="0"/>
+      </w:pPr>
+    </w:p>
+    <w:p>
+      <w:pPr>
+        <w:ind w:firstLine="0"/>
+      </w:pPr>
+    </w:p>
+    <w:p>
+      <w:pPr>
+        <w:ind w:firstLine="0"/>
+      </w:pPr>
+      <w:r>
+        <w:rPr>
+          <w:noProof/>
+          <w:color w:val="000000"/>
+        </w:rPr>
+        <mc:AlternateContent>
+          <mc:Choice Requires="wps">
+            <w:drawing>
+              <wp:anchor distT="45720" distB="45720" distL="114300" distR="114300" simplePos="0" relativeHeight="251703296" behindDoc="0" locked="0" layoutInCell="1" allowOverlap="1" wp14:anchorId="2A2E89AB" wp14:editId="4D461094">
+                <wp:simplePos x="0" y="0"/>
+                <wp:positionH relativeFrom="margin">
+                  <wp:align>center</wp:align>
+                </wp:positionH>
+                <wp:positionV relativeFrom="paragraph">
+                  <wp:posOffset>20320</wp:posOffset>
+                </wp:positionV>
+                <wp:extent cx="4292600" cy="279400"/>
+                <wp:effectExtent l="0" t="0" r="0" b="6350"/>
+                <wp:wrapSquare wrapText="bothSides"/>
+                <wp:docPr id="30" name="Cuadro de texto 2"/>
+                <wp:cNvGraphicFramePr>
+                  <a:graphicFrameLocks xmlns:a="http://schemas.openxmlformats.org/drawingml/2006/main"/>
+                </wp:cNvGraphicFramePr>
+                <a:graphic xmlns:a="http://schemas.openxmlformats.org/drawingml/2006/main">
+                  <a:graphicData uri="http://schemas.microsoft.com/office/word/2010/wordprocessingShape">
+                    <wps:wsp>
+                      <wps:cNvSpPr txBox="1">
+                        <a:spLocks noChangeArrowheads="1"/>
+                      </wps:cNvSpPr>
+                      <wps:spPr bwMode="auto">
+                        <a:xfrm>
+                          <a:off x="0" y="0"/>
+                          <a:ext cx="4292600" cy="279400"/>
+                        </a:xfrm>
+                        <a:prstGeom prst="rect">
+                          <a:avLst/>
+                        </a:prstGeom>
+                        <a:solidFill>
+                          <a:srgbClr val="FFFFFF"/>
+                        </a:solidFill>
+                        <a:ln w="9525">
+                          <a:noFill/>
+                          <a:miter lim="800000"/>
+                          <a:headEnd/>
+                          <a:tailEnd/>
+                        </a:ln>
+                      </wps:spPr>
+                      <wps:txbx>
+                        <w:txbxContent>
+                          <w:p>
+                            <w:pPr>
+                              <w:ind w:firstLine="0"/>
+                              <w:jc w:val="center"/>
+                            </w:pPr>
+                            <w:r>
+                              <w:t>Figura 13: Solución del problema con functores en Python.</w:t>
+                            </w:r>
+                          </w:p>
+                        </w:txbxContent>
+                      </wps:txbx>
+                      <wps:bodyPr rot="0" vert="horz" wrap="square" lIns="91440" tIns="45720" rIns="91440" bIns="45720" anchor="t" anchorCtr="0">
+                        <a:noAutofit/>
+                      </wps:bodyPr>
+                    </wps:wsp>
+                  </a:graphicData>
+                </a:graphic>
+                <wp14:sizeRelH relativeFrom="margin">
+                  <wp14:pctWidth>0</wp14:pctWidth>
+                </wp14:sizeRelH>
+                <wp14:sizeRelV relativeFrom="margin">
+                  <wp14:pctHeight>0</wp14:pctHeight>
+                </wp14:sizeRelV>
+              </wp:anchor>
+            </w:drawing>
+          </mc:Choice>
+          <mc:Fallback>
+            <w:pict>
+              <v:shape w14:anchorId="2A2E89AB" id="_x0000_s1039" type="#_x0000_t202" style="position:absolute;left:0;text-align:left;margin-left:0;margin-top:1.6pt;width:338pt;height:22pt;z-index:251703296;visibility:visible;mso-wrap-style:square;mso-width-percent:0;mso-height-percent:0;mso-wrap-distance-left:9pt;mso-wrap-distance-top:3.6pt;mso-wrap-distance-right:9pt;mso-wrap-distance-bottom:3.6pt;mso-position-horizontal:center;mso-position-horizontal-relative:margin;mso-position-vertical:absolute;mso-position-vertical-relative:text;mso-width-percent:0;mso-height-percent:0;mso-width-relative:margin;mso-height-relative:margin;v-text-anchor:top" o:gfxdata="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" stroked="f">
+                <v:textbox>
+                  <w:txbxContent>
+                    <w:p>
+                      <w:pPr>
+                        <w:ind w:firstLine="0"/>
+                        <w:jc w:val="center"/>
+                      </w:pPr>
+                      <w:r>
+                        <w:t>Figura 13: Solución del problema con functores en Python.</w:t>
+                      </w:r>
+                    </w:p>
+                  </w:txbxContent>
+                </v:textbox>
+                <w10:wrap type="square" anchorx="margin"/>
+              </v:shape>
+            </w:pict>
+          </mc:Fallback>
+        </mc:AlternateContent>
+      </w:r>
+    </w:p>
+    <w:p>
+      <w:pPr>
+        <w:ind w:firstLine="0"/>
+      </w:pPr>
+    </w:p>
+    <w:p>
+      <w:pPr>
+        <w:ind w:firstLine="720"/>
+      </w:pPr>
+      <w:r>
+        <w:rPr>
+          <w:b/>
+          <w:bCs/>
+          <w:sz w:val="24"/>
+          <w:szCs w:val="24"/>
+        </w:rPr>
+        <w:t>Comparación</w:t>
+      </w:r>
+      <w:r>
+        <w:rPr>
+          <w:b/>
+          <w:bCs/>
+          <w:sz w:val="24"/>
+          <w:szCs w:val="24"/>
+        </w:rPr>
+        <w:t>:</w:t>
+      </w:r>
+    </w:p>
+    <w:p>
+      <w:pPr>
+        <w:ind w:firstLine="0"/>
+      </w:pPr>
+      <w:r>
+        <w:tab/>
+        <w:t xml:space="preserve">Como se mencionó antes, vemos claramente que la solución del problema es muy similar en ambos lenguajes, limitándose a la creación de una clase </w:t>
+      </w:r>
+      <w:proofErr w:type="spellStart"/>
+      <w:r>
+        <w:rPr>
+          <w:i/>
+          <w:iCs/>
+        </w:rPr>
+        <w:t>Adder</w:t>
+      </w:r>
+      <w:proofErr w:type="spellEnd"/>
+      <w:r>
+        <w:t xml:space="preserve"> con un constructor que recibe un número y lo guarda en una variable propia, y la sobrecarga del operador </w:t>
+      </w:r>
+      <w:proofErr w:type="gramStart"/>
+      <w:r>
+        <w:t>( )</w:t>
+      </w:r>
+      <w:proofErr w:type="gramEnd"/>
+      <w:r>
+        <w:t>, con la cual devuelve la suma entre el número pasado como argumento y su propio número.</w:t>
+      </w:r>
+    </w:p>
+    <w:p>
+      <w:pPr>
+        <w:ind w:firstLine="0"/>
+      </w:pPr>
+      <w:r>
+        <w:tab/>
+        <w:t xml:space="preserve">En cuanto a ventajas de Python, nuevamente vuelve a aparecer la generalidad que se obtiene al no tener que especificar tipos de datos. En C++, para implementar el mismo caso con </w:t>
+      </w:r>
+      <w:proofErr w:type="spellStart"/>
+      <w:r>
+        <w:rPr>
+          <w:i/>
+          <w:iCs/>
+        </w:rPr>
+        <w:t>float</w:t>
+      </w:r>
+      <w:proofErr w:type="spellEnd"/>
+      <w:r>
+        <w:t xml:space="preserve">, se debería sobrecargar nuevamente el operador </w:t>
+      </w:r>
+      <w:proofErr w:type="gramStart"/>
+      <w:r>
+        <w:t>( )</w:t>
+      </w:r>
+      <w:proofErr w:type="gramEnd"/>
+      <w:r>
+        <w:t xml:space="preserve">, o escribir un </w:t>
+      </w:r>
+      <w:proofErr w:type="spellStart"/>
+      <w:r>
+        <w:rPr>
+          <w:i/>
+          <w:iCs/>
+        </w:rPr>
+        <w:t>template</w:t>
+      </w:r>
+      <w:proofErr w:type="spellEnd"/>
+      <w:r>
+        <w:t xml:space="preserve"> </w:t>
+      </w:r>
+      <w:r>
+        <w:t xml:space="preserve">para la clase </w:t>
+      </w:r>
+      <w:proofErr w:type="spellStart"/>
+      <w:r>
+        <w:rPr>
+          <w:i/>
+          <w:iCs/>
+        </w:rPr>
+        <w:t>Adder</w:t>
+      </w:r>
+      <w:proofErr w:type="spellEnd"/>
+      <w:r>
+        <w:t xml:space="preserve">, donde se haga de manera más genérica. Ambas soluciones son más tediosas que en Python, donde nativamente no se especifica tipo de dato. Aunque, cabe destacar, en el caso particular de estudio, el operador suma que se aplica en la sobrecarga al operador </w:t>
+      </w:r>
+      <w:proofErr w:type="gramStart"/>
+      <w:r>
+        <w:t>( )</w:t>
+      </w:r>
+      <w:proofErr w:type="gramEnd"/>
+      <w:r>
+        <w:t xml:space="preserve"> ya es en parte restrictivo, dado que su correcto funcionamiento dependerá de con qué tipo de dato se instanció la clase.</w:t>
+      </w:r>
+    </w:p>
+    <w:p>
+      <w:pPr>
+        <w:ind w:firstLine="0"/>
+      </w:pPr>
+      <w:r>
+        <w:tab/>
+        <w:t xml:space="preserve">Sin embargo, una clara desventaja de Python radica en su manejo de los métodos y datos miembro de las clases. En las clases de Python, y en particular en los functores, no existen restricciones sobre quién puede acceder a los datos miembro y a sus métodos, y más aún, cualquiera puede crear nuevos datos miembro y nuevos métodos desde afuera de la clase. Si bien esto puede resultar ventajoso en muchas ocasiones, en este caso resulta más que nada un impedimento para el funcionamiento “hermético”, puro, que se busca en la programación funcional. Si se espera que cada vez que se llame a una función, el resultado sea el mismo, entonces es lógico pensar que no se deberían poder modificar los pasos que sigue dicha función. </w:t>
+      </w:r>
+    </w:p>
+    <w:p>
+      <w:pPr>
+        <w:ind w:firstLine="720"/>
+      </w:pPr>
+      <w:r>
+        <w:t xml:space="preserve">Nota: Si bien existen formas de hacer que en apariencia haya métodos o datos miembro que sean inaccesibles desde afuera de una clase, estas formas son fácilmente </w:t>
+      </w:r>
+      <w:proofErr w:type="spellStart"/>
+      <w:r>
+        <w:rPr>
+          <w:i/>
+          <w:iCs/>
+        </w:rPr>
+        <w:t>bypasseables</w:t>
+      </w:r>
+      <w:proofErr w:type="spellEnd"/>
+      <w:r>
+        <w:t>, es decir, existen maneras de salteárselas.</w:t>
+      </w:r>
+      <w:r>
+        <w:rPr>
+          <w:rStyle w:val="Refdenotaalpie"/>
+        </w:rPr>
+        <w:footnoteReference w:id="6"/>
+      </w:r>
+      <w:r>
+        <w:t xml:space="preserve"> Por este motivo, a fines de esta monografía, se considera que no existen tales maneras.</w:t>
+      </w:r>
+    </w:p>
+    <w:p>
+      <w:pPr>
+        <w:ind w:firstLine="0"/>
+      </w:pPr>
+      <w:r>
+        <w:t>Ejemplo</w:t>
+      </w:r>
+      <w:r>
+        <w:t>s</w:t>
+      </w:r>
+      <w:r>
+        <w:t>:</w:t>
+      </w:r>
+    </w:p>
+    <w:p>
+      <w:pPr>
+        <w:ind w:firstLine="0"/>
+      </w:pPr>
+      <w:r>
+        <w:rPr>
+          <w:noProof/>
+        </w:rPr>
+        <w:lastRenderedPageBreak/>
+        <w:drawing>
+          <wp:anchor distT="0" distB="0" distL="114300" distR="114300" simplePos="0" relativeHeight="251704320" behindDoc="0" locked="0" layoutInCell="1" allowOverlap="1" wp14:anchorId="4D066B33" wp14:editId="7DF634CC">
+            <wp:simplePos x="0" y="0"/>
+            <wp:positionH relativeFrom="margin">
+              <wp:align>center</wp:align>
+            </wp:positionH>
+            <wp:positionV relativeFrom="paragraph">
+              <wp:posOffset>0</wp:posOffset>
+            </wp:positionV>
+            <wp:extent cx="5156465" cy="1397072"/>
+            <wp:effectExtent l="0" t="0" r="6350" b="0"/>
+            <wp:wrapSquare wrapText="bothSides"/>
+            <wp:docPr id="31" name="Imagen 31" descr="Captura de pantalla con letras blancas&#10;&#10;Descripción generada automáticamente"/>
+            <wp:cNvGraphicFramePr>
+              <a:graphicFrameLocks xmlns:a="http://schemas.openxmlformats.org/drawingml/2006/main" noChangeAspect="1"/>
+            </wp:cNvGraphicFramePr>
+            <a:graphic xmlns:a="http://schemas.openxmlformats.org/drawingml/2006/main">
+              <a:graphicData uri="http://schemas.openxmlformats.org/drawingml/2006/picture">
+                <pic:pic xmlns:pic="http://schemas.openxmlformats.org/drawingml/2006/picture">
+                  <pic:nvPicPr>
+                    <pic:cNvPr id="31" name="Python_No_Security_LOW.png"/>
+                    <pic:cNvPicPr/>
+                  </pic:nvPicPr>
+                  <pic:blipFill>
+                    <a:blip r:embed="rId22">
+                      <a:extLst>
+                        <a:ext uri="{28A0092B-C50C-407E-A947-70E740481C1C}">
+                          <a14:useLocalDpi xmlns:a14="http://schemas.microsoft.com/office/drawing/2010/main" val="0"/>
+                        </a:ext>
+                      </a:extLst>
+                    </a:blip>
+                    <a:stretch>
+                      <a:fillRect/>
+                    </a:stretch>
+                  </pic:blipFill>
+                  <pic:spPr>
+                    <a:xfrm>
+                      <a:off x="0" y="0"/>
+                      <a:ext cx="5156465" cy="1397072"/>
+                    </a:xfrm>
+                    <a:prstGeom prst="rect">
+                      <a:avLst/>
+                    </a:prstGeom>
+                  </pic:spPr>
+                </pic:pic>
+              </a:graphicData>
+            </a:graphic>
+            <wp14:sizeRelH relativeFrom="page">
+              <wp14:pctWidth>0</wp14:pctWidth>
+            </wp14:sizeRelH>
+            <wp14:sizeRelV relativeFrom="page">
+              <wp14:pctHeight>0</wp14:pctHeight>
+            </wp14:sizeRelV>
+          </wp:anchor>
+        </w:drawing>
+      </w:r>
+    </w:p>
+    <w:p>
+      <w:pPr>
+        <w:ind w:firstLine="0"/>
+      </w:pPr>
+    </w:p>
+    <w:p>
+      <w:pPr>
+        <w:ind w:firstLine="0"/>
+      </w:pPr>
+    </w:p>
+    <w:p>
+      <w:pPr>
+        <w:ind w:firstLine="0"/>
+      </w:pPr>
+    </w:p>
+    <w:p>
+      <w:pPr>
+        <w:ind w:firstLine="0"/>
+      </w:pPr>
+      <w:r>
+        <w:rPr>
+          <w:noProof/>
+          <w:color w:val="000000"/>
+        </w:rPr>
+        <mc:AlternateContent>
+          <mc:Choice Requires="wps">
+            <w:drawing>
+              <wp:anchor distT="45720" distB="45720" distL="114300" distR="114300" simplePos="0" relativeHeight="251708416" behindDoc="0" locked="0" layoutInCell="1" allowOverlap="1" wp14:anchorId="2107EE17" wp14:editId="7AFDBCD0">
+                <wp:simplePos x="0" y="0"/>
+                <wp:positionH relativeFrom="margin">
+                  <wp:align>center</wp:align>
+                </wp:positionH>
+                <wp:positionV relativeFrom="paragraph">
+                  <wp:posOffset>273685</wp:posOffset>
+                </wp:positionV>
+                <wp:extent cx="4292600" cy="279400"/>
+                <wp:effectExtent l="0" t="0" r="0" b="6350"/>
+                <wp:wrapSquare wrapText="bothSides"/>
+                <wp:docPr id="194" name="Cuadro de texto 2"/>
+                <wp:cNvGraphicFramePr>
+                  <a:graphicFrameLocks xmlns:a="http://schemas.openxmlformats.org/drawingml/2006/main"/>
+                </wp:cNvGraphicFramePr>
+                <a:graphic xmlns:a="http://schemas.openxmlformats.org/drawingml/2006/main">
+                  <a:graphicData uri="http://schemas.microsoft.com/office/word/2010/wordprocessingShape">
+                    <wps:wsp>
+                      <wps:cNvSpPr txBox="1">
+                        <a:spLocks noChangeArrowheads="1"/>
+                      </wps:cNvSpPr>
+                      <wps:spPr bwMode="auto">
+                        <a:xfrm>
+                          <a:off x="0" y="0"/>
+                          <a:ext cx="4292600" cy="279400"/>
+                        </a:xfrm>
+                        <a:prstGeom prst="rect">
+                          <a:avLst/>
+                        </a:prstGeom>
+                        <a:solidFill>
+                          <a:srgbClr val="FFFFFF"/>
+                        </a:solidFill>
+                        <a:ln w="9525">
+                          <a:noFill/>
+                          <a:miter lim="800000"/>
+                          <a:headEnd/>
+                          <a:tailEnd/>
+                        </a:ln>
+                      </wps:spPr>
+                      <wps:txbx>
+                        <w:txbxContent>
+                          <w:p>
+                            <w:pPr>
+                              <w:ind w:firstLine="0"/>
+                              <w:jc w:val="center"/>
+                            </w:pPr>
+                            <w:r>
+                              <w:t>Figura 1</w:t>
+                            </w:r>
+                            <w:r>
+                              <w:t>4</w:t>
+                            </w:r>
+                            <w:r>
+                              <w:t xml:space="preserve">: </w:t>
+                            </w:r>
+                            <w:r>
+                              <w:t xml:space="preserve">Sobreescritura de método </w:t>
+                            </w:r>
+                            <w:r>
+                              <w:rPr>
+                                <w:i/>
+                                <w:iCs/>
+                              </w:rPr>
+                              <w:t>__</w:t>
+                            </w:r>
+                            <w:proofErr w:type="spellStart"/>
+                            <w:r>
+                              <w:rPr>
+                                <w:i/>
+                                <w:iCs/>
+                              </w:rPr>
+                              <w:t>call</w:t>
+                            </w:r>
+                            <w:proofErr w:type="spellEnd"/>
+                            <w:r>
+                              <w:rPr>
+                                <w:i/>
+                                <w:iCs/>
+                              </w:rPr>
+                              <w:t>__</w:t>
+                            </w:r>
+                            <w:r>
+                              <w:t xml:space="preserve"> en Python.</w:t>
+                            </w:r>
+                          </w:p>
+                        </w:txbxContent>
+                      </wps:txbx>
+                      <wps:bodyPr rot="0" vert="horz" wrap="square" lIns="91440" tIns="45720" rIns="91440" bIns="45720" anchor="t" anchorCtr="0">
+                        <a:noAutofit/>
+                      </wps:bodyPr>
+                    </wps:wsp>
+                  </a:graphicData>
+                </a:graphic>
+                <wp14:sizeRelH relativeFrom="margin">
+                  <wp14:pctWidth>0</wp14:pctWidth>
+                </wp14:sizeRelH>
+                <wp14:sizeRelV relativeFrom="margin">
+                  <wp14:pctHeight>0</wp14:pctHeight>
+                </wp14:sizeRelV>
+              </wp:anchor>
+            </w:drawing>
+          </mc:Choice>
+          <mc:Fallback>
+            <w:pict>
+              <v:shape w14:anchorId="2107EE17" id="_x0000_s1040" type="#_x0000_t202" style="position:absolute;left:0;text-align:left;margin-left:0;margin-top:21.55pt;width:338pt;height:22pt;z-index:251708416;visibility:visible;mso-wrap-style:square;mso-width-percent:0;mso-height-percent:0;mso-wrap-distance-left:9pt;mso-wrap-distance-top:3.6pt;mso-wrap-distance-right:9pt;mso-wrap-distance-bottom:3.6pt;mso-position-horizontal:center;mso-position-horizontal-relative:margin;mso-position-vertical:absolute;mso-position-vertical-relative:text;mso-width-percent:0;mso-height-percent:0;mso-width-relative:margin;mso-height-relative:margin;v-text-anchor:top" o:gfxdata="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" stroked="f">
+                <v:textbox>
+                  <w:txbxContent>
+                    <w:p>
+                      <w:pPr>
+                        <w:ind w:firstLine="0"/>
+                        <w:jc w:val="center"/>
+                      </w:pPr>
+                      <w:r>
+                        <w:t>Figura 1</w:t>
+                      </w:r>
+                      <w:r>
+                        <w:t>4</w:t>
+                      </w:r>
+                      <w:r>
+                        <w:t xml:space="preserve">: </w:t>
+                      </w:r>
+                      <w:r>
+                        <w:t xml:space="preserve">Sobreescritura de método </w:t>
+                      </w:r>
+                      <w:r>
+                        <w:rPr>
+                          <w:i/>
+                          <w:iCs/>
+                        </w:rPr>
+                        <w:t>__</w:t>
+                      </w:r>
+                      <w:proofErr w:type="spellStart"/>
+                      <w:r>
+                        <w:rPr>
+                          <w:i/>
+                          <w:iCs/>
+                        </w:rPr>
+                        <w:t>call</w:t>
+                      </w:r>
+                      <w:proofErr w:type="spellEnd"/>
+                      <w:r>
+                        <w:rPr>
+                          <w:i/>
+                          <w:iCs/>
+                        </w:rPr>
+                        <w:t>__</w:t>
+                      </w:r>
+                      <w:r>
+                        <w:t xml:space="preserve"> en Python.</w:t>
+                      </w:r>
+                    </w:p>
+                  </w:txbxContent>
+                </v:textbox>
+                <w10:wrap type="square" anchorx="margin"/>
+              </v:shape>
+            </w:pict>
+          </mc:Fallback>
+        </mc:AlternateContent>
+      </w:r>
+    </w:p>
+    <w:p>
+      <w:pPr>
+        <w:ind w:firstLine="0"/>
+      </w:pPr>
+    </w:p>
+    <w:p>
+      <w:pPr>
+        <w:ind w:firstLine="720"/>
+      </w:pPr>
+      <w:r>
+        <w:t xml:space="preserve">Se puede ver en la Figura 14 un ejemplo de un problema leve que podría ocasionar la falta de seguridad en las clases de Python. En este caso, la clase </w:t>
+      </w:r>
+      <w:proofErr w:type="spellStart"/>
+      <w:r>
+        <w:rPr>
+          <w:i/>
+          <w:iCs/>
+        </w:rPr>
+        <w:t>Adder</w:t>
+      </w:r>
+      <w:proofErr w:type="spellEnd"/>
+      <w:r>
+        <w:t xml:space="preserve"> que se había definido, pasó en una sola línea a tener una funcionalidad opuesta a la que tenía originalmente. Problemas de este estilo son los que C++ intenta evitar con las declaraciones </w:t>
+      </w:r>
+      <w:proofErr w:type="spellStart"/>
+      <w:r>
+        <w:rPr>
+          <w:i/>
+          <w:iCs/>
+        </w:rPr>
+        <w:t>private</w:t>
+      </w:r>
+      <w:proofErr w:type="spellEnd"/>
+      <w:r>
+        <w:rPr>
+          <w:i/>
+          <w:iCs/>
+        </w:rPr>
+        <w:t xml:space="preserve">, </w:t>
+      </w:r>
+      <w:proofErr w:type="spellStart"/>
+      <w:r>
+        <w:rPr>
+          <w:i/>
+          <w:iCs/>
+        </w:rPr>
+        <w:t>public</w:t>
+      </w:r>
+      <w:proofErr w:type="spellEnd"/>
+      <w:r>
+        <w:rPr>
+          <w:i/>
+          <w:iCs/>
+        </w:rPr>
+        <w:t xml:space="preserve">, </w:t>
+      </w:r>
+      <w:proofErr w:type="spellStart"/>
+      <w:r>
+        <w:rPr>
+          <w:i/>
+          <w:iCs/>
+        </w:rPr>
+        <w:t>protected</w:t>
+      </w:r>
+      <w:proofErr w:type="spellEnd"/>
+      <w:r>
+        <w:t xml:space="preserve"> y sus variaciones. </w:t>
+      </w:r>
+    </w:p>
+    <w:p>
+      <w:pPr>
+        <w:ind w:left="720" w:firstLine="0"/>
+      </w:pPr>
+      <w:proofErr w:type="gramStart"/>
+      <w:r>
+        <w:t>Otro ejemplos</w:t>
+      </w:r>
+      <w:proofErr w:type="gramEnd"/>
+      <w:r>
+        <w:t>:</w:t>
+      </w:r>
+      <w:r>
+        <w:rPr>
+          <w:noProof/>
+        </w:rPr>
+        <w:drawing>
+          <wp:anchor distT="0" distB="0" distL="114300" distR="114300" simplePos="0" relativeHeight="251706368" behindDoc="0" locked="0" layoutInCell="1" allowOverlap="1" wp14:anchorId="13739EAC" wp14:editId="49FFFC74">
+            <wp:simplePos x="0" y="0"/>
+            <wp:positionH relativeFrom="margin">
+              <wp:align>center</wp:align>
+            </wp:positionH>
+            <wp:positionV relativeFrom="paragraph">
+              <wp:posOffset>409575</wp:posOffset>
+            </wp:positionV>
+            <wp:extent cx="5461281" cy="2121009"/>
+            <wp:effectExtent l="0" t="0" r="6350" b="0"/>
+            <wp:wrapSquare wrapText="bothSides"/>
+            <wp:docPr id="193" name="Imagen 193" descr="Captura de pantalla con letras y números&#10;&#10;Descripción generada automáticamente"/>
+            <wp:cNvGraphicFramePr>
+              <a:graphicFrameLocks xmlns:a="http://schemas.openxmlformats.org/drawingml/2006/main" noChangeAspect="1"/>
+            </wp:cNvGraphicFramePr>
+            <a:graphic xmlns:a="http://schemas.openxmlformats.org/drawingml/2006/main">
+              <a:graphicData uri="http://schemas.openxmlformats.org/drawingml/2006/picture">
+                <pic:pic xmlns:pic="http://schemas.openxmlformats.org/drawingml/2006/picture">
+                  <pic:nvPicPr>
+                    <pic:cNvPr id="193" name="Python_No_Security_NOSELF.png"/>
+                    <pic:cNvPicPr/>
+                  </pic:nvPicPr>
+                  <pic:blipFill>
+                    <a:blip r:embed="rId23">
+                      <a:extLst>
+                        <a:ext uri="{28A0092B-C50C-407E-A947-70E740481C1C}">
+                          <a14:useLocalDpi xmlns:a14="http://schemas.microsoft.com/office/drawing/2010/main" val="0"/>
+                        </a:ext>
+                      </a:extLst>
+                    </a:blip>
+                    <a:stretch>
+                      <a:fillRect/>
+                    </a:stretch>
+                  </pic:blipFill>
+                  <pic:spPr>
+                    <a:xfrm>
+                      <a:off x="0" y="0"/>
+                      <a:ext cx="5461281" cy="2121009"/>
+                    </a:xfrm>
+                    <a:prstGeom prst="rect">
+                      <a:avLst/>
+                    </a:prstGeom>
+                  </pic:spPr>
+                </pic:pic>
+              </a:graphicData>
+            </a:graphic>
+            <wp14:sizeRelH relativeFrom="page">
+              <wp14:pctWidth>0</wp14:pctWidth>
+            </wp14:sizeRelH>
+            <wp14:sizeRelV relativeFrom="page">
+              <wp14:pctHeight>0</wp14:pctHeight>
+            </wp14:sizeRelV>
+          </wp:anchor>
+        </w:drawing>
+      </w:r>
+    </w:p>
+    <w:p>
+      <w:pPr>
+        <w:ind w:firstLine="0"/>
+      </w:pPr>
+      <w:r>
+        <w:rPr>
+          <w:noProof/>
+          <w:color w:val="000000"/>
+        </w:rPr>
+        <mc:AlternateContent>
+          <mc:Choice Requires="wps">
+            <w:drawing>
+              <wp:anchor distT="45720" distB="45720" distL="114300" distR="114300" simplePos="0" relativeHeight="251710464" behindDoc="0" locked="0" layoutInCell="1" allowOverlap="1" wp14:anchorId="2B664B71" wp14:editId="1A7879F5">
+                <wp:simplePos x="0" y="0"/>
+                <wp:positionH relativeFrom="margin">
+                  <wp:align>center</wp:align>
+                </wp:positionH>
+                <wp:positionV relativeFrom="paragraph">
+                  <wp:posOffset>2378710</wp:posOffset>
+                </wp:positionV>
+                <wp:extent cx="4292600" cy="279400"/>
+                <wp:effectExtent l="0" t="0" r="0" b="6350"/>
+                <wp:wrapSquare wrapText="bothSides"/>
+                <wp:docPr id="195" name="Cuadro de texto 2"/>
+                <wp:cNvGraphicFramePr>
+                  <a:graphicFrameLocks xmlns:a="http://schemas.openxmlformats.org/drawingml/2006/main"/>
+                </wp:cNvGraphicFramePr>
+                <a:graphic xmlns:a="http://schemas.openxmlformats.org/drawingml/2006/main">
+                  <a:graphicData uri="http://schemas.microsoft.com/office/word/2010/wordprocessingShape">
+                    <wps:wsp>
+                      <wps:cNvSpPr txBox="1">
+                        <a:spLocks noChangeArrowheads="1"/>
+                      </wps:cNvSpPr>
+                      <wps:spPr bwMode="auto">
+                        <a:xfrm>
+                          <a:off x="0" y="0"/>
+                          <a:ext cx="4292600" cy="279400"/>
+                        </a:xfrm>
+                        <a:prstGeom prst="rect">
+                          <a:avLst/>
+                        </a:prstGeom>
+                        <a:solidFill>
+                          <a:srgbClr val="FFFFFF"/>
+                        </a:solidFill>
+                        <a:ln w="9525">
+                          <a:noFill/>
+                          <a:miter lim="800000"/>
+                          <a:headEnd/>
+                          <a:tailEnd/>
+                        </a:ln>
+                      </wps:spPr>
+                      <wps:txbx>
+                        <w:txbxContent>
+                          <w:p>
+                            <w:pPr>
+                              <w:ind w:firstLine="0"/>
+                              <w:jc w:val="center"/>
+                            </w:pPr>
+                            <w:r>
+                              <w:t>Figura 14</w:t>
+                            </w:r>
+                            <w:r>
+                              <w:t>.1</w:t>
+                            </w:r>
+                            <w:r>
+                              <w:t xml:space="preserve">: </w:t>
+                            </w:r>
+                            <w:r>
+                              <w:t>Otra s</w:t>
+                            </w:r>
+                            <w:r>
+                              <w:t xml:space="preserve">obreescritura de método </w:t>
+                            </w:r>
+                            <w:r>
+                              <w:rPr>
+                                <w:i/>
+                                <w:iCs/>
+                              </w:rPr>
+                              <w:t>__</w:t>
+                            </w:r>
+                            <w:proofErr w:type="spellStart"/>
+                            <w:r>
+                              <w:rPr>
+                                <w:i/>
+                                <w:iCs/>
+                              </w:rPr>
+                              <w:t>call</w:t>
+                            </w:r>
+                            <w:proofErr w:type="spellEnd"/>
+                            <w:r>
+                              <w:rPr>
+                                <w:i/>
+                                <w:iCs/>
+                              </w:rPr>
+                              <w:t>__</w:t>
+                            </w:r>
+                            <w:r>
+                              <w:t xml:space="preserve"> en Python.</w:t>
+                            </w:r>
+                          </w:p>
+                        </w:txbxContent>
+                      </wps:txbx>
+                      <wps:bodyPr rot="0" vert="horz" wrap="square" lIns="91440" tIns="45720" rIns="91440" bIns="45720" anchor="t" anchorCtr="0">
+                        <a:noAutofit/>
+                      </wps:bodyPr>
+                    </wps:wsp>
+                  </a:graphicData>
+                </a:graphic>
+                <wp14:sizeRelH relativeFrom="margin">
+                  <wp14:pctWidth>0</wp14:pctWidth>
+                </wp14:sizeRelH>
+                <wp14:sizeRelV relativeFrom="margin">
+                  <wp14:pctHeight>0</wp14:pctHeight>
+                </wp14:sizeRelV>
+              </wp:anchor>
+            </w:drawing>
+          </mc:Choice>
+          <mc:Fallback>
+            <w:pict>
+              <v:shape w14:anchorId="2B664B71" id="_x0000_s1041" type="#_x0000_t202" style="position:absolute;left:0;text-align:left;margin-left:0;margin-top:187.3pt;width:338pt;height:22pt;z-index:251710464;visibility:visible;mso-wrap-style:square;mso-width-percent:0;mso-height-percent:0;mso-wrap-distance-left:9pt;mso-wrap-distance-top:3.6pt;mso-wrap-distance-right:9pt;mso-wrap-distance-bottom:3.6pt;mso-position-horizontal:center;mso-position-horizontal-relative:margin;mso-position-vertical:absolute;mso-position-vertical-relative:text;mso-width-percent:0;mso-height-percent:0;mso-width-relative:margin;mso-height-relative:margin;v-text-anchor:top" o:gfxdata="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" stroked="f">
+                <v:textbox>
+                  <w:txbxContent>
+                    <w:p>
+                      <w:pPr>
+                        <w:ind w:firstLine="0"/>
+                        <w:jc w:val="center"/>
+                      </w:pPr>
+                      <w:r>
+                        <w:t>Figura 14</w:t>
+                      </w:r>
+                      <w:r>
+                        <w:t>.1</w:t>
+                      </w:r>
+                      <w:r>
+                        <w:t xml:space="preserve">: </w:t>
+                      </w:r>
+                      <w:r>
+                        <w:t>Otra s</w:t>
+                      </w:r>
+                      <w:r>
+                        <w:t xml:space="preserve">obreescritura de método </w:t>
+                      </w:r>
+                      <w:r>
+                        <w:rPr>
+                          <w:i/>
+                          <w:iCs/>
+                        </w:rPr>
+                        <w:t>__</w:t>
+                      </w:r>
+                      <w:proofErr w:type="spellStart"/>
+                      <w:r>
+                        <w:rPr>
+                          <w:i/>
+                          <w:iCs/>
+                        </w:rPr>
+                        <w:t>call</w:t>
+                      </w:r>
+                      <w:proofErr w:type="spellEnd"/>
+                      <w:r>
+                        <w:rPr>
+                          <w:i/>
+                          <w:iCs/>
+                        </w:rPr>
+                        <w:t>__</w:t>
+                      </w:r>
+                      <w:r>
+                        <w:t xml:space="preserve"> en Python.</w:t>
+                      </w:r>
+                    </w:p>
+                  </w:txbxContent>
+                </v:textbox>
+                <w10:wrap type="square" anchorx="margin"/>
+              </v:shape>
+            </w:pict>
+          </mc:Fallback>
+        </mc:AlternateContent>
+      </w:r>
+    </w:p>
+    <w:p>
+      <w:pPr>
+        <w:ind w:firstLine="0"/>
+      </w:pPr>
+    </w:p>
+    <w:p>
+      <w:pPr>
+        <w:ind w:firstLine="0"/>
+      </w:pPr>
+      <w:r>
+        <w:rPr>
+          <w:noProof/>
+        </w:rPr>
+        <w:drawing>
+          <wp:anchor distT="0" distB="0" distL="114300" distR="114300" simplePos="0" relativeHeight="251705344" behindDoc="0" locked="0" layoutInCell="1" allowOverlap="1" wp14:anchorId="06802C93" wp14:editId="3411BE39">
+            <wp:simplePos x="0" y="0"/>
+            <wp:positionH relativeFrom="margin">
+              <wp:align>center</wp:align>
+            </wp:positionH>
+            <wp:positionV relativeFrom="paragraph">
+              <wp:posOffset>5715</wp:posOffset>
+            </wp:positionV>
+            <wp:extent cx="4292821" cy="1638384"/>
+            <wp:effectExtent l="0" t="0" r="0" b="0"/>
+            <wp:wrapSquare wrapText="bothSides"/>
+            <wp:docPr id="192" name="Imagen 192" descr="Imagen que contiene monitor, pantalla, televisión, negro&#10;&#10;Descripción generada automáticamente"/>
+            <wp:cNvGraphicFramePr>
+              <a:graphicFrameLocks xmlns:a="http://schemas.openxmlformats.org/drawingml/2006/main" noChangeAspect="1"/>
+            </wp:cNvGraphicFramePr>
+            <a:graphic xmlns:a="http://schemas.openxmlformats.org/drawingml/2006/main">
+              <a:graphicData uri="http://schemas.openxmlformats.org/drawingml/2006/picture">
+                <pic:pic xmlns:pic="http://schemas.openxmlformats.org/drawingml/2006/picture">
+                  <pic:nvPicPr>
+                    <pic:cNvPr id="192" name="Python_No_Security_INIT.png"/>
+                    <pic:cNvPicPr/>
+                  </pic:nvPicPr>
+                  <pic:blipFill>
+                    <a:blip r:embed="rId24">
+                      <a:extLst>
+                        <a:ext uri="{28A0092B-C50C-407E-A947-70E740481C1C}">
+                          <a14:useLocalDpi xmlns:a14="http://schemas.microsoft.com/office/drawing/2010/main" val="0"/>
+                        </a:ext>
+                      </a:extLst>
+                    </a:blip>
+                    <a:stretch>
+                      <a:fillRect/>
+                    </a:stretch>
+                  </pic:blipFill>
+                  <pic:spPr>
+                    <a:xfrm>
+                      <a:off x="0" y="0"/>
+                      <a:ext cx="4292821" cy="1638384"/>
+                    </a:xfrm>
+                    <a:prstGeom prst="rect">
+                      <a:avLst/>
+                    </a:prstGeom>
+                  </pic:spPr>
+                </pic:pic>
+              </a:graphicData>
+            </a:graphic>
+            <wp14:sizeRelH relativeFrom="page">
+              <wp14:pctWidth>0</wp14:pctWidth>
+            </wp14:sizeRelH>
+            <wp14:sizeRelV relativeFrom="page">
+              <wp14:pctHeight>0</wp14:pctHeight>
+            </wp14:sizeRelV>
+          </wp:anchor>
+        </w:drawing>
+      </w:r>
+    </w:p>
+    <w:p>
+      <w:pPr>
+        <w:ind w:firstLine="0"/>
+      </w:pPr>
+    </w:p>
+    <w:p>
+      <w:pPr>
+        <w:ind w:firstLine="0"/>
+      </w:pPr>
+    </w:p>
+    <w:p>
+      <w:pPr>
+        <w:ind w:firstLine="0"/>
+      </w:pPr>
+    </w:p>
+    <w:p>
+      <w:pPr>
+        <w:ind w:firstLine="0"/>
+      </w:pPr>
+    </w:p>
+    <w:p>
+      <w:pPr>
+        <w:ind w:firstLine="0"/>
+      </w:pPr>
+      <w:r>
+        <w:rPr>
+          <w:noProof/>
+          <w:color w:val="000000"/>
+        </w:rPr>
+        <mc:AlternateContent>
+          <mc:Choice Requires="wps">
+            <w:drawing>
+              <wp:anchor distT="45720" distB="45720" distL="114300" distR="114300" simplePos="0" relativeHeight="251712512" behindDoc="0" locked="0" layoutInCell="1" allowOverlap="1" wp14:anchorId="0F451535" wp14:editId="06CEAA38">
+                <wp:simplePos x="0" y="0"/>
+                <wp:positionH relativeFrom="margin">
+                  <wp:align>center</wp:align>
+                </wp:positionH>
+                <wp:positionV relativeFrom="paragraph">
+                  <wp:posOffset>173990</wp:posOffset>
+                </wp:positionV>
+                <wp:extent cx="4292600" cy="279400"/>
+                <wp:effectExtent l="0" t="0" r="0" b="6350"/>
+                <wp:wrapSquare wrapText="bothSides"/>
+                <wp:docPr id="196" name="Cuadro de texto 2"/>
+                <wp:cNvGraphicFramePr>
+                  <a:graphicFrameLocks xmlns:a="http://schemas.openxmlformats.org/drawingml/2006/main"/>
+                </wp:cNvGraphicFramePr>
+                <a:graphic xmlns:a="http://schemas.openxmlformats.org/drawingml/2006/main">
+                  <a:graphicData uri="http://schemas.microsoft.com/office/word/2010/wordprocessingShape">
+                    <wps:wsp>
+                      <wps:cNvSpPr txBox="1">
+                        <a:spLocks noChangeArrowheads="1"/>
+                      </wps:cNvSpPr>
+                      <wps:spPr bwMode="auto">
+                        <a:xfrm>
+                          <a:off x="0" y="0"/>
+                          <a:ext cx="4292600" cy="279400"/>
+                        </a:xfrm>
+                        <a:prstGeom prst="rect">
+                          <a:avLst/>
+                        </a:prstGeom>
+                        <a:solidFill>
+                          <a:srgbClr val="FFFFFF"/>
+                        </a:solidFill>
+                        <a:ln w="9525">
+                          <a:noFill/>
+                          <a:miter lim="800000"/>
+                          <a:headEnd/>
+                          <a:tailEnd/>
+                        </a:ln>
+                      </wps:spPr>
+                      <wps:txbx>
+                        <w:txbxContent>
+                          <w:p>
+                            <w:pPr>
+                              <w:ind w:firstLine="0"/>
+                              <w:jc w:val="center"/>
+                            </w:pPr>
+                            <w:r>
+                              <w:t>Figura 14.</w:t>
+                            </w:r>
+                            <w:r>
+                              <w:t>2</w:t>
+                            </w:r>
+                            <w:r>
+                              <w:t xml:space="preserve">: </w:t>
+                            </w:r>
+                            <w:r>
+                              <w:t>S</w:t>
+                            </w:r>
+                            <w:r>
+                              <w:t xml:space="preserve">obreescritura de método </w:t>
+                            </w:r>
+                            <w:r>
+                              <w:rPr>
+                                <w:i/>
+                                <w:iCs/>
+                              </w:rPr>
+                              <w:t>__</w:t>
+                            </w:r>
+                            <w:proofErr w:type="spellStart"/>
+                            <w:r>
+                              <w:rPr>
+                                <w:i/>
+                                <w:iCs/>
+                              </w:rPr>
+                              <w:t>init</w:t>
+                            </w:r>
+                            <w:proofErr w:type="spellEnd"/>
+                            <w:r>
+                              <w:rPr>
+                                <w:i/>
+                                <w:iCs/>
+                              </w:rPr>
+                              <w:t>__</w:t>
+                            </w:r>
+                            <w:r>
+                              <w:t xml:space="preserve"> en Python.</w:t>
+                            </w:r>
+                          </w:p>
+                        </w:txbxContent>
+                      </wps:txbx>
+                      <wps:bodyPr rot="0" vert="horz" wrap="square" lIns="91440" tIns="45720" rIns="91440" bIns="45720" anchor="t" anchorCtr="0">
+                        <a:noAutofit/>
+                      </wps:bodyPr>
+                    </wps:wsp>
+                  </a:graphicData>
+                </a:graphic>
+                <wp14:sizeRelH relativeFrom="margin">
+                  <wp14:pctWidth>0</wp14:pctWidth>
+                </wp14:sizeRelH>
+                <wp14:sizeRelV relativeFrom="margin">
+                  <wp14:pctHeight>0</wp14:pctHeight>
+                </wp14:sizeRelV>
+              </wp:anchor>
+            </w:drawing>
+          </mc:Choice>
+          <mc:Fallback>
+            <w:pict>
+              <v:shape w14:anchorId="0F451535" id="_x0000_s1042" type="#_x0000_t202" style="position:absolute;left:0;text-align:left;margin-left:0;margin-top:13.7pt;width:338pt;height:22pt;z-index:251712512;visibility:visible;mso-wrap-style:square;mso-width-percent:0;mso-height-percent:0;mso-wrap-distance-left:9pt;mso-wrap-distance-top:3.6pt;mso-wrap-distance-right:9pt;mso-wrap-distance-bottom:3.6pt;mso-position-horizontal:center;mso-position-horizontal-relative:margin;mso-position-vertical:absolute;mso-position-vertical-relative:text;mso-width-percent:0;mso-height-percent:0;mso-width-relative:margin;mso-height-relative:margin;v-text-anchor:top" o:gfxdata="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" stroked="f">
+                <v:textbox>
+                  <w:txbxContent>
+                    <w:p>
+                      <w:pPr>
+                        <w:ind w:firstLine="0"/>
+                        <w:jc w:val="center"/>
+                      </w:pPr>
+                      <w:r>
+                        <w:t>Figura 14.</w:t>
+                      </w:r>
+                      <w:r>
+                        <w:t>2</w:t>
+                      </w:r>
+                      <w:r>
+                        <w:t xml:space="preserve">: </w:t>
+                      </w:r>
+                      <w:r>
+                        <w:t>S</w:t>
+                      </w:r>
+                      <w:r>
+                        <w:t xml:space="preserve">obreescritura de método </w:t>
+                      </w:r>
+                      <w:r>
+                        <w:rPr>
+                          <w:i/>
+                          <w:iCs/>
+                        </w:rPr>
+                        <w:t>__</w:t>
+                      </w:r>
+                      <w:proofErr w:type="spellStart"/>
+                      <w:r>
+                        <w:rPr>
+                          <w:i/>
+                          <w:iCs/>
+                        </w:rPr>
+                        <w:t>init</w:t>
+                      </w:r>
+                      <w:proofErr w:type="spellEnd"/>
+                      <w:r>
+                        <w:rPr>
+                          <w:i/>
+                          <w:iCs/>
+                        </w:rPr>
+                        <w:t>__</w:t>
+                      </w:r>
+                      <w:r>
+                        <w:t xml:space="preserve"> en Python.</w:t>
+                      </w:r>
+                    </w:p>
+                  </w:txbxContent>
+                </v:textbox>
+                <w10:wrap type="square" anchorx="margin"/>
+              </v:shape>
+            </w:pict>
+          </mc:Fallback>
+        </mc:AlternateContent>
+      </w:r>
+    </w:p>
+    <w:p>
+      <w:pPr>
+        <w:ind w:firstLine="0"/>
+      </w:pPr>
+    </w:p>
+    <w:p>
+      <w:pPr>
+        <w:ind w:firstLine="0"/>
+      </w:pPr>
+      <w:r>
+        <w:lastRenderedPageBreak/>
+        <w:tab/>
+        <w:t>En los casos de la Figura 14.1 y 14.2, los problemas que puede ocasionar esta falta de seguridad son mucho más severos que en la figura 14. En estos casos, el programa directamente se romperá.</w:t>
+      </w:r>
+      <w:r>
+        <w:tab/>
+      </w:r>
+    </w:p>
+    <w:p>
+      <w:pPr>
+        <w:ind w:firstLine="0"/>
+      </w:pPr>
+      <w:r>
+        <w:tab/>
+        <w:t xml:space="preserve">En la figura 14.1, el programa se romperá porque se está intentando llamar a la sobrecarga </w:t>
+      </w:r>
+      <w:r>
+        <w:rPr>
+          <w:i/>
+          <w:iCs/>
+        </w:rPr>
+        <w:t>__</w:t>
+      </w:r>
+      <w:proofErr w:type="spellStart"/>
+      <w:r>
+        <w:rPr>
+          <w:i/>
+          <w:iCs/>
+        </w:rPr>
+        <w:t>call</w:t>
+      </w:r>
+      <w:proofErr w:type="spellEnd"/>
+      <w:r>
+        <w:rPr>
+          <w:i/>
+          <w:iCs/>
+        </w:rPr>
+        <w:t>__</w:t>
+      </w:r>
+      <w:r>
+        <w:t xml:space="preserve"> con dos parámetros (</w:t>
+      </w:r>
+      <w:proofErr w:type="spellStart"/>
+      <w:r>
+        <w:rPr>
+          <w:i/>
+          <w:iCs/>
+        </w:rPr>
+        <w:t>self</w:t>
+      </w:r>
+      <w:proofErr w:type="spellEnd"/>
+      <w:r>
+        <w:t xml:space="preserve"> y el número), pero la sobreescritura hizo que ahora </w:t>
+      </w:r>
+      <w:r>
+        <w:rPr>
+          <w:i/>
+          <w:iCs/>
+        </w:rPr>
+        <w:t>__</w:t>
+      </w:r>
+      <w:proofErr w:type="spellStart"/>
+      <w:r>
+        <w:rPr>
+          <w:i/>
+          <w:iCs/>
+        </w:rPr>
+        <w:t>call</w:t>
+      </w:r>
+      <w:proofErr w:type="spellEnd"/>
+      <w:r>
+        <w:rPr>
+          <w:i/>
+          <w:iCs/>
+        </w:rPr>
+        <w:t>__</w:t>
+      </w:r>
+      <w:r>
+        <w:t xml:space="preserve"> tome sólo un parámetro. Por lo tanto, el programa correrá con errores.</w:t>
+      </w:r>
+    </w:p>
+    <w:p>
+      <w:pPr>
+        <w:ind w:firstLine="0"/>
+      </w:pPr>
+      <w:r>
+        <w:tab/>
+        <w:t xml:space="preserve">En la figura 14.2, el programa se romperá porque se </w:t>
+      </w:r>
+      <w:proofErr w:type="spellStart"/>
+      <w:r>
+        <w:t>sobreescribió</w:t>
+      </w:r>
+      <w:proofErr w:type="spellEnd"/>
+      <w:r>
+        <w:t xml:space="preserve"> el método </w:t>
+      </w:r>
+      <w:r>
+        <w:rPr>
+          <w:i/>
+          <w:iCs/>
+        </w:rPr>
+        <w:t>__</w:t>
+      </w:r>
+      <w:proofErr w:type="spellStart"/>
+      <w:r>
+        <w:rPr>
+          <w:i/>
+          <w:iCs/>
+        </w:rPr>
+        <w:t>init</w:t>
+      </w:r>
+      <w:proofErr w:type="spellEnd"/>
+      <w:r>
+        <w:rPr>
+          <w:i/>
+          <w:iCs/>
+        </w:rPr>
+        <w:t>__</w:t>
+      </w:r>
+      <w:r>
+        <w:t xml:space="preserve">, haciendo que nunca se cree la variable </w:t>
+      </w:r>
+      <w:proofErr w:type="spellStart"/>
+      <w:r>
+        <w:rPr>
+          <w:i/>
+          <w:iCs/>
+        </w:rPr>
+        <w:t>self</w:t>
+      </w:r>
+      <w:r>
+        <w:t>.</w:t>
+      </w:r>
+      <w:r>
+        <w:rPr>
+          <w:i/>
+          <w:iCs/>
+        </w:rPr>
+        <w:t>num</w:t>
+      </w:r>
+      <w:proofErr w:type="spellEnd"/>
+      <w:r>
+        <w:t xml:space="preserve"> (o </w:t>
+      </w:r>
+      <w:r>
+        <w:rPr>
+          <w:i/>
+          <w:iCs/>
+        </w:rPr>
+        <w:t>add3.num</w:t>
+      </w:r>
+      <w:r>
+        <w:t xml:space="preserve">, en el caso particular). Por lo tanto, al querer utilizarla en el método </w:t>
+      </w:r>
+      <w:r>
+        <w:rPr>
+          <w:i/>
+          <w:iCs/>
+        </w:rPr>
+        <w:t>__</w:t>
+      </w:r>
+      <w:proofErr w:type="spellStart"/>
+      <w:r>
+        <w:rPr>
+          <w:i/>
+          <w:iCs/>
+        </w:rPr>
+        <w:t>call</w:t>
+      </w:r>
+      <w:proofErr w:type="spellEnd"/>
+      <w:r>
+        <w:rPr>
+          <w:i/>
+          <w:iCs/>
+        </w:rPr>
+        <w:t>__</w:t>
+      </w:r>
+      <w:r>
+        <w:t>, habrá un error.</w:t>
+      </w:r>
+    </w:p>
+    <w:p>
+      <w:pPr>
+        <w:ind w:firstLine="0"/>
+      </w:pPr>
+    </w:p>
     <w:sectPr>
-      <w:footerReference w:type="default" r:id="rId17"/>
+      <w:footerReference w:type="default" r:id="rId25"/>
       <w:pgSz w:w="12240" w:h="15840"/>
       <w:pgMar w:top="1440" w:right="1440" w:bottom="1440" w:left="1440" w:header="708" w:footer="708" w:gutter="0"/>
       <w:cols w:space="708"/>
@@ -3735,6 +6032,180 @@
       <w:proofErr w:type="spellEnd"/>
       <w:r>
         <w:t>, 2018.</w:t>
+      </w:r>
+    </w:p>
+  </w:footnote>
+  <w:footnote w:id="3">
+    <w:p>
+      <w:pPr>
+        <w:pStyle w:val="Textonotapie"/>
+      </w:pPr>
+      <w:r>
+        <w:rPr>
+          <w:rStyle w:val="Refdenotaalpie"/>
+        </w:rPr>
+        <w:footnoteRef/>
+      </w:r>
+      <w:r>
+        <w:t xml:space="preserve"> </w:t>
+      </w:r>
+      <w:r>
+        <w:t>Joel de Guzm</w:t>
+      </w:r>
+      <w:r>
+        <w:t>á</w:t>
+      </w:r>
+      <w:r>
+        <w:t>n, Dan Marsden, Thomas Heller, John Fletcher</w:t>
+      </w:r>
+      <w:r>
+        <w:t xml:space="preserve">, “Phoenix 3.2.0”, </w:t>
+      </w:r>
+      <w:proofErr w:type="spellStart"/>
+      <w:r>
+        <w:t>Boost</w:t>
+      </w:r>
+      <w:proofErr w:type="spellEnd"/>
+      <w:r>
+        <w:t xml:space="preserve"> Softwar</w:t>
+      </w:r>
+      <w:r>
+        <w:t>e, 2015.</w:t>
+      </w:r>
+    </w:p>
+  </w:footnote>
+  <w:footnote w:id="4">
+    <w:p>
+      <w:pPr>
+        <w:pStyle w:val="Textonotapie"/>
+      </w:pPr>
+      <w:r>
+        <w:rPr>
+          <w:rStyle w:val="Refdenotaalpie"/>
+        </w:rPr>
+        <w:footnoteRef/>
+      </w:r>
+      <w:r>
+        <w:t xml:space="preserve"> Autor desconocido, </w:t>
+      </w:r>
+      <w:proofErr w:type="spellStart"/>
+      <w:r>
+        <w:t>Ranges</w:t>
+      </w:r>
+      <w:proofErr w:type="spellEnd"/>
+      <w:r>
+        <w:t xml:space="preserve"> Library, CPP Reference, </w:t>
+      </w:r>
+      <w:hyperlink r:id="rId1" w:history="1">
+        <w:r>
+          <w:rPr>
+            <w:rStyle w:val="Hipervnculo"/>
+          </w:rPr>
+          <w:t>https://en.cppreference.com/w/cpp/ranges</w:t>
+        </w:r>
+      </w:hyperlink>
+      <w:r>
+        <w:t>, 2020.</w:t>
+      </w:r>
+    </w:p>
+  </w:footnote>
+  <w:footnote w:id="5">
+    <w:p>
+      <w:pPr>
+        <w:pStyle w:val="Textonotapie"/>
+      </w:pPr>
+      <w:r>
+        <w:rPr>
+          <w:rStyle w:val="Refdenotaalpie"/>
+        </w:rPr>
+        <w:footnoteRef/>
+      </w:r>
+      <w:r>
+        <w:t xml:space="preserve"> Ejemplo tomado de Autor desconocido, </w:t>
+      </w:r>
+      <w:proofErr w:type="spellStart"/>
+      <w:r>
+        <w:t>Functors</w:t>
+      </w:r>
+      <w:proofErr w:type="spellEnd"/>
+      <w:r>
+        <w:t xml:space="preserve"> in C++, </w:t>
+      </w:r>
+      <w:proofErr w:type="spellStart"/>
+      <w:r>
+        <w:t>GeeksforGeeks</w:t>
+      </w:r>
+      <w:proofErr w:type="spellEnd"/>
+      <w:r>
+        <w:t xml:space="preserve">, </w:t>
+      </w:r>
+      <w:hyperlink r:id="rId2" w:history="1">
+        <w:r>
+          <w:rPr>
+            <w:rStyle w:val="Hipervnculo"/>
+          </w:rPr>
+          <w:t>https://www.geeksforgeeks.org/functors-in-cpp/</w:t>
+        </w:r>
+      </w:hyperlink>
+      <w:r>
+        <w:t>, sin fecha especificada.</w:t>
+      </w:r>
+    </w:p>
+  </w:footnote>
+  <w:footnote w:id="6">
+    <w:p>
+      <w:pPr>
+        <w:pStyle w:val="Textonotapie"/>
+      </w:pPr>
+      <w:r>
+        <w:rPr>
+          <w:rStyle w:val="Refdenotaalpie"/>
+        </w:rPr>
+        <w:footnoteRef/>
+      </w:r>
+      <w:r>
+        <w:t xml:space="preserve"> </w:t>
+      </w:r>
+      <w:r>
+        <w:t>nikhilaggarwal3</w:t>
+      </w:r>
+      <w:r>
+        <w:t xml:space="preserve">, </w:t>
+      </w:r>
+      <w:proofErr w:type="spellStart"/>
+      <w:r>
+        <w:t>Private</w:t>
+      </w:r>
+      <w:proofErr w:type="spellEnd"/>
+      <w:r>
+        <w:t xml:space="preserve"> </w:t>
+      </w:r>
+      <w:proofErr w:type="spellStart"/>
+      <w:r>
+        <w:t>Methods</w:t>
+      </w:r>
+      <w:proofErr w:type="spellEnd"/>
+      <w:r>
+        <w:t xml:space="preserve"> in Python, </w:t>
+      </w:r>
+      <w:proofErr w:type="spellStart"/>
+      <w:r>
+        <w:t>GeeksforGeeks</w:t>
+      </w:r>
+      <w:proofErr w:type="spellEnd"/>
+      <w:r>
+        <w:t xml:space="preserve">, </w:t>
+      </w:r>
+      <w:hyperlink r:id="rId3" w:history="1">
+        <w:r>
+          <w:rPr>
+            <w:rStyle w:val="Hipervnculo"/>
+          </w:rPr>
+          <w:t>https://www.geeksforgeeks.org/private-methods-in-python/</w:t>
+        </w:r>
+      </w:hyperlink>
+      <w:r>
+        <w:t>, sin fecha especificada.</w:t>
       </w:r>
     </w:p>
   </w:footnote>
@@ -4584,6 +7055,41 @@
       <w:contextualSpacing/>
     </w:pPr>
   </w:style>
+  <w:style w:type="character" w:styleId="Hipervnculo">
+    <w:name w:val="Hyperlink"/>
+    <w:basedOn w:val="Fuentedeprrafopredeter"/>
+    <w:uiPriority w:val="99"/>
+    <w:unhideWhenUsed/>
+    <w:rsid w:val="00E31B1E"/>
+    <w:rPr>
+      <w:color w:val="0000FF"/>
+      <w:u w:val="single"/>
+    </w:rPr>
+  </w:style>
+  <w:style w:type="character" w:styleId="Mencinsinresolver">
+    <w:name w:val="Unresolved Mention"/>
+    <w:basedOn w:val="Fuentedeprrafopredeter"/>
+    <w:uiPriority w:val="99"/>
+    <w:semiHidden/>
+    <w:unhideWhenUsed/>
+    <w:rsid w:val="00E6642D"/>
+    <w:rPr>
+      <w:color w:val="605E5C"/>
+      <w:shd w:val="clear" w:color="auto" w:fill="E1DFDD"/>
+    </w:rPr>
+  </w:style>
+  <w:style w:type="character" w:styleId="Hipervnculovisitado">
+    <w:name w:val="FollowedHyperlink"/>
+    <w:basedOn w:val="Fuentedeprrafopredeter"/>
+    <w:uiPriority w:val="99"/>
+    <w:semiHidden/>
+    <w:unhideWhenUsed/>
+    <w:rsid w:val="000635FD"/>
+    <w:rPr>
+      <w:color w:val="954F72" w:themeColor="followedHyperlink"/>
+      <w:u w:val="single"/>
+    </w:rPr>
+  </w:style>
 </w:styles>
 </file>
 
@@ -4853,7 +7359,7 @@
 </file>
 
 <file path=customXml/itemProps1.xml><?xml version="1.0" encoding="utf-8"?>
-<ds:datastoreItem xmlns:ds="http://schemas.openxmlformats.org/officeDocument/2006/customXml" ds:itemID="{159F834D-31D2-4889-881D-7B943210D9D5}">
+<ds:datastoreItem xmlns:ds="http://schemas.openxmlformats.org/officeDocument/2006/customXml" ds:itemID="{F09169A6-57DB-4F4B-BA1C-F94CE936FB97}">
   <ds:schemaRefs>
     <ds:schemaRef ds:uri="http://schemas.openxmlformats.org/officeDocument/2006/bibliography"/>
   </ds:schemaRefs>

</xml_diff>